<commit_message>
MM,Results Draft and Discussion 1/3
</commit_message>
<xml_diff>
--- a/Manuscript/4.Discussion/Discussion.docx
+++ b/Manuscript/4.Discussion/Discussion.docx
@@ -9,113 +9,588 @@
       <w:r>
         <w:t>Discussion</w:t>
       </w:r>
+    </w:p>
+    <w:p>
+      <w:pPr>
+        <w:rPr>
+          <w:lang w:val="en-US"/>
+        </w:rPr>
+      </w:pPr>
+      <w:r>
+        <w:t xml:space="preserve">We introduced PlantFUNCO, </w:t>
+      </w:r>
+      <w:r>
+        <w:t xml:space="preserve">a </w:t>
+      </w:r>
+      <w:r>
+        <w:t xml:space="preserve">database </w:t>
+      </w:r>
+      <w:r>
+        <w:t xml:space="preserve">to </w:t>
+      </w:r>
+      <w:r>
+        <w:t xml:space="preserve">allow the </w:t>
+      </w:r>
+      <w:r>
+        <w:t xml:space="preserve">community </w:t>
+      </w:r>
+      <w:r>
+        <w:t>further inspection of</w:t>
+      </w:r>
+      <w:r>
+        <w:t xml:space="preserve"> the crosstalk between evolution and phenotypic </w:t>
+      </w:r>
+      <w:r>
+        <w:t>plasticity</w:t>
+      </w:r>
+      <w:r>
+        <w:t xml:space="preserve"> in terms of epigenomics/functional-</w:t>
+      </w:r>
+      <w:r>
+        <w:t xml:space="preserve">genomics. </w:t>
+      </w:r>
+      <w:r>
+        <w:t>This</w:t>
+      </w:r>
+      <w:r>
+        <w:t xml:space="preserve"> database</w:t>
+      </w:r>
+      <w:r>
+        <w:t xml:space="preserve"> is derived </w:t>
+      </w:r>
+      <w:r>
+        <w:t xml:space="preserve">from two resources presented and analysed </w:t>
+      </w:r>
+      <w:r>
+        <w:t>in this</w:t>
+      </w:r>
+      <w:r>
+        <w:t xml:space="preserve"> work</w:t>
+      </w:r>
+      <w:r>
+        <w:t xml:space="preserve"> for</w:t>
+      </w:r>
+      <w:r>
+        <w:t xml:space="preserve"> </w:t>
+      </w:r>
+      <w:r>
+        <w:t xml:space="preserve">three </w:t>
+      </w:r>
+      <w:r>
+        <w:t>well-established plant models</w:t>
+      </w:r>
+      <w:r>
+        <w:t>.</w:t>
+      </w:r>
+      <w:r>
+        <w:t xml:space="preserve"> </w:t>
+      </w:r>
+      <w:r>
+        <w:t>O</w:t>
+      </w:r>
+      <w:r>
+        <w:t>n</w:t>
+      </w:r>
+      <w:r>
+        <w:t xml:space="preserve"> one hand, </w:t>
+      </w:r>
+      <w:r>
+        <w:t xml:space="preserve">we generated inter-species CS using hiHMM. </w:t>
+      </w:r>
+      <w:r>
+        <w:rPr>
+          <w:lang w:val="en-US"/>
+        </w:rPr>
+        <w:t xml:space="preserve">While this flexible framework provides a consistent definition of </w:t>
+      </w:r>
+      <w:r>
+        <w:rPr>
+          <w:lang w:val="en-US"/>
+        </w:rPr>
+        <w:t>CS</w:t>
+      </w:r>
+      <w:r>
+        <w:rPr>
+          <w:lang w:val="en-US"/>
+        </w:rPr>
+        <w:t xml:space="preserve"> across multiple genomes, making easier direc</w:t>
+      </w:r>
+      <w:r>
+        <w:rPr>
+          <w:lang w:val="en-US"/>
+        </w:rPr>
+        <w:t xml:space="preserve">t comparison between them, the </w:t>
+      </w:r>
+      <w:r>
+        <w:rPr>
+          <w:lang w:val="en-US"/>
+        </w:rPr>
+        <w:t>stack</w:t>
+      </w:r>
+      <w:r>
+        <w:rPr>
+          <w:lang w:val="en-US"/>
+        </w:rPr>
+        <w:t xml:space="preserve"> </w:t>
+      </w:r>
+      <w:r>
+        <w:rPr>
+          <w:lang w:val="en-US"/>
+        </w:rPr>
+        <w:t>approach allows the understanding of the potential epigenomic regulation over several tissues/conditions such as differentiating constitutively active</w:t>
+      </w:r>
+      <w:r>
+        <w:rPr>
+          <w:lang w:val="en-US"/>
+        </w:rPr>
+        <w:t>/repressive</w:t>
+      </w:r>
+      <w:r>
+        <w:rPr>
+          <w:lang w:val="en-US"/>
+        </w:rPr>
+        <w:t xml:space="preserve"> regions </w:t>
+      </w:r>
+      <w:r>
+        <w:rPr>
+          <w:lang w:val="en-US"/>
+        </w:rPr>
+        <w:fldChar w:fldCharType="begin" w:fldLock="1"/>
+      </w:r>
+      <w:r>
+        <w:rPr>
+          <w:lang w:val="en-US"/>
+        </w:rPr>
+        <w:instrText>ADDIN CSL_CITATION {"citationItems":[{"id":"ITEM-1","itemData":{"author":[{"dropping-particle":"","family":"Vu","given":"Ha","non-dropping-particle":"","parse-names":false,"suffix":""},{"dropping-particle":"","family":"Ernst","given":"Jason","non-dropping-particle":"","parse-names":false,"suffix":""}],"container-title":"Genome Biology","id":"ITEM-1","issue":"9","issued":{"date-parts":[["2022"]]},"page":"1-37","title":"Universal annotation of the human genome through integration of over a thousand epigenomic datasets","type":"article-journal","volume":"23"},"uris":["http://www.mendeley.com/documents/?uuid=aee2afad-a2a6-4d4e-a2b8-d8862793fb9d"]}],"mendeley":{"formattedCitation":"(Vu &amp; Ernst, 2022)","plainTextFormattedCitation":"(Vu &amp; Ernst, 2022)","previouslyFormattedCitation":"(Vu &amp; Ernst, 2022)"},"properties":{"noteIndex":0},"schema":"https://github.com/citation-style-language/schema/raw/master/csl-citation.json"}</w:instrText>
+      </w:r>
+      <w:r>
+        <w:rPr>
+          <w:lang w:val="en-US"/>
+        </w:rPr>
+        <w:fldChar w:fldCharType="separate"/>
+      </w:r>
+      <w:r>
+        <w:rPr>
+          <w:noProof/>
+          <w:lang w:val="en-US"/>
+        </w:rPr>
+        <w:t>(Vu &amp; Ernst, 2022)</w:t>
+      </w:r>
+      <w:r>
+        <w:rPr>
+          <w:lang w:val="en-US"/>
+        </w:rPr>
+        <w:fldChar w:fldCharType="end"/>
+      </w:r>
+      <w:r>
+        <w:rPr>
+          <w:lang w:val="en-US"/>
+        </w:rPr>
+        <w:t>.</w:t>
+      </w:r>
+      <w:r>
+        <w:rPr>
+          <w:lang w:val="en-US"/>
+        </w:rPr>
+        <w:t xml:space="preserve"> </w:t>
+      </w:r>
+      <w:r>
+        <w:rPr>
+          <w:lang w:val="en-US"/>
+        </w:rPr>
+        <w:t>CS link</w:t>
+      </w:r>
+      <w:r>
+        <w:rPr>
+          <w:lang w:val="en-US"/>
+        </w:rPr>
+        <w:t xml:space="preserve"> with different ty</w:t>
+      </w:r>
+      <w:r>
+        <w:rPr>
+          <w:lang w:val="en-US"/>
+        </w:rPr>
+        <w:t>pes of evolutionary information established</w:t>
+      </w:r>
+      <w:r>
+        <w:rPr>
+          <w:lang w:val="en-US"/>
+        </w:rPr>
+        <w:t xml:space="preserve"> a foundation for </w:t>
+      </w:r>
+      <w:r>
+        <w:rPr>
+          <w:lang w:val="en-US"/>
+        </w:rPr>
+        <w:t xml:space="preserve">the </w:t>
+      </w:r>
+      <w:r>
+        <w:rPr>
+          <w:lang w:val="en-US"/>
+        </w:rPr>
+        <w:t xml:space="preserve">epigenomics </w:t>
+      </w:r>
+      <w:r>
+        <w:rPr>
+          <w:lang w:val="en-US"/>
+        </w:rPr>
+        <w:t>inter-species</w:t>
+      </w:r>
+      <w:r>
+        <w:rPr>
+          <w:lang w:val="en-US"/>
+        </w:rPr>
+        <w:t xml:space="preserve"> </w:t>
+      </w:r>
+      <w:r>
+        <w:rPr>
+          <w:lang w:val="en-US"/>
+        </w:rPr>
+        <w:t>perspective</w:t>
+      </w:r>
+      <w:r>
+        <w:rPr>
+          <w:lang w:val="en-US"/>
+        </w:rPr>
+        <w:t xml:space="preserve">. </w:t>
+      </w:r>
+      <w:r>
+        <w:rPr>
+          <w:lang w:val="en-US"/>
+        </w:rPr>
+        <w:t xml:space="preserve">It should be noted that all the approaches have trade-offs </w:t>
+      </w:r>
+      <w:r>
+        <w:rPr>
+          <w:lang w:val="en-US"/>
+        </w:rPr>
+        <w:t xml:space="preserve">so the </w:t>
+      </w:r>
+      <w:r>
+        <w:rPr>
+          <w:lang w:val="en-US"/>
+        </w:rPr>
+        <w:t xml:space="preserve">resource should be considered </w:t>
+      </w:r>
+      <w:r>
+        <w:rPr>
+          <w:lang w:val="en-US"/>
+        </w:rPr>
+        <w:t xml:space="preserve">complementary </w:t>
+      </w:r>
+      <w:r>
+        <w:rPr>
+          <w:lang w:val="en-US"/>
+        </w:rPr>
+        <w:t>to and not a replacement to othe</w:t>
+      </w:r>
+      <w:r>
+        <w:rPr>
+          <w:lang w:val="en-US"/>
+        </w:rPr>
+        <w:t>r single-species/condition annotations.</w:t>
+      </w:r>
+      <w:r>
+        <w:rPr>
+          <w:lang w:val="en-US"/>
+        </w:rPr>
+        <w:t xml:space="preserve"> On the other hand, </w:t>
+      </w:r>
+      <w:r>
+        <w:rPr>
+          <w:lang w:val="en-US"/>
+        </w:rPr>
+        <w:t xml:space="preserve">we obtained </w:t>
+      </w:r>
+      <w:r>
+        <w:rPr>
+          <w:lang w:val="en-US"/>
+        </w:rPr>
+        <w:t xml:space="preserve">functional genomics conservation scores </w:t>
+      </w:r>
+      <w:r>
+        <w:rPr>
+          <w:lang w:val="en-US"/>
+        </w:rPr>
+        <w:t xml:space="preserve">using LECIF. </w:t>
+      </w:r>
+      <w:r>
+        <w:rPr>
+          <w:lang w:val="en-US"/>
+        </w:rPr>
+        <w:t xml:space="preserve">In </w:t>
+      </w:r>
+      <w:r>
+        <w:rPr>
+          <w:lang w:val="en-US"/>
+        </w:rPr>
+        <w:t xml:space="preserve">accordance </w:t>
+      </w:r>
+      <w:r>
+        <w:rPr>
+          <w:lang w:val="en-US"/>
+        </w:rPr>
+        <w:t>to</w:t>
+      </w:r>
       <w:bookmarkStart w:id="0" w:name="_GoBack"/>
       <w:bookmarkEnd w:id="0"/>
+      <w:r>
+        <w:rPr>
+          <w:lang w:val="en-US"/>
+        </w:rPr>
+        <w:t xml:space="preserve"> </w:t>
+      </w:r>
+      <w:r>
+        <w:rPr>
+          <w:lang w:val="en-US"/>
+        </w:rPr>
+        <w:t xml:space="preserve">the </w:t>
+      </w:r>
+      <w:r>
+        <w:rPr>
+          <w:lang w:val="en-US"/>
+        </w:rPr>
+        <w:t>abovementioned</w:t>
+      </w:r>
+      <w:r>
+        <w:rPr>
+          <w:lang w:val="en-US"/>
+        </w:rPr>
+        <w:t xml:space="preserve"> framework</w:t>
+      </w:r>
+      <w:r>
+        <w:rPr>
+          <w:lang w:val="en-US"/>
+        </w:rPr>
+        <w:t xml:space="preserve">, </w:t>
+      </w:r>
+      <w:r>
+        <w:rPr>
+          <w:lang w:val="en-US"/>
+        </w:rPr>
+        <w:t xml:space="preserve">LECIF </w:t>
+      </w:r>
+      <w:r>
+        <w:rPr>
+          <w:lang w:val="en-US"/>
+        </w:rPr>
+        <w:t xml:space="preserve">can handle very diverse datasets and take advantage of it to quantify </w:t>
+      </w:r>
+      <w:r>
+        <w:rPr>
+          <w:lang w:val="en-US"/>
+        </w:rPr>
+        <w:t xml:space="preserve">functional conservation. </w:t>
+      </w:r>
+      <w:r>
+        <w:rPr>
+          <w:lang w:val="en-US"/>
+        </w:rPr>
+        <w:t>Plants LECIF</w:t>
+      </w:r>
+      <w:r>
+        <w:rPr>
+          <w:lang w:val="en-US"/>
+        </w:rPr>
+        <w:t>-score elucidated functional-</w:t>
+      </w:r>
+      <w:r>
+        <w:rPr>
+          <w:lang w:val="en-US"/>
+        </w:rPr>
+        <w:t>genomics</w:t>
+      </w:r>
+      <w:r>
+        <w:rPr>
+          <w:lang w:val="en-US"/>
+        </w:rPr>
+        <w:t xml:space="preserve"> cross-species agreement</w:t>
+      </w:r>
+      <w:r>
+        <w:rPr>
+          <w:lang w:val="en-US"/>
+        </w:rPr>
+        <w:t xml:space="preserve"> without being co</w:t>
+      </w:r>
+      <w:r>
+        <w:rPr>
+          <w:lang w:val="en-US"/>
+        </w:rPr>
+        <w:t xml:space="preserve">rrelated with other comparative-genomics sources. </w:t>
+      </w:r>
+      <w:r>
+        <w:rPr>
+          <w:lang w:val="en-US"/>
+        </w:rPr>
+        <w:t xml:space="preserve">Hence, probably reflecting </w:t>
+      </w:r>
+      <w:r>
+        <w:rPr>
+          <w:lang w:val="en-US"/>
+        </w:rPr>
+        <w:t xml:space="preserve">a </w:t>
+      </w:r>
+      <w:r>
+        <w:rPr>
+          <w:lang w:val="en-US"/>
+        </w:rPr>
+        <w:t>complementary</w:t>
+      </w:r>
+      <w:r>
+        <w:rPr>
+          <w:lang w:val="en-US"/>
+        </w:rPr>
+        <w:t xml:space="preserve"> side of the evolution.</w:t>
+      </w:r>
+      <w:r>
+        <w:rPr>
+          <w:lang w:val="en-US"/>
+        </w:rPr>
+        <w:t xml:space="preserve"> </w:t>
+      </w:r>
+      <w:r>
+        <w:rPr>
+          <w:lang w:val="en-US"/>
+        </w:rPr>
+        <w:t>Despite the greater diversity in plant</w:t>
+      </w:r>
+      <w:r>
+        <w:rPr>
+          <w:lang w:val="en-US"/>
+        </w:rPr>
+        <w:t>s</w:t>
+      </w:r>
+      <w:r>
+        <w:rPr>
+          <w:lang w:val="en-US"/>
+        </w:rPr>
+        <w:t xml:space="preserve"> vs metazoan models</w:t>
+      </w:r>
+      <w:r>
+        <w:rPr>
+          <w:lang w:val="en-US"/>
+        </w:rPr>
+        <w:t xml:space="preserve"> </w:t>
+      </w:r>
+      <w:r>
+        <w:rPr>
+          <w:lang w:val="en-US"/>
+        </w:rPr>
+        <w:fldChar w:fldCharType="begin" w:fldLock="1"/>
+      </w:r>
+      <w:r>
+        <w:rPr>
+          <w:lang w:val="en-US"/>
+        </w:rPr>
+        <w:instrText>ADDIN CSL_CITATION {"citationItems":[{"id":"ITEM-1","itemData":{"DOI":"10.1038/nature13415","ISSN":"0028-0836","author":[{"dropping-particle":"","family":"Ho","given":"Joshua W K","non-dropping-particle":"","parse-names":false,"suffix":""},{"dropping-particle":"","family":"Jung","given":"Youngsook L","non-dropping-particle":"","parse-names":false,"suffix":""},{"dropping-particle":"","family":"Liu","given":"Tao","non-dropping-particle":"","parse-names":false,"suffix":""},{"dropping-particle":"","family":"Alver","given":"Burak H","non-dropping-particle":"","parse-names":false,"suffix":""},{"dropping-particle":"","family":"Lee","given":"Soohyun","non-dropping-particle":"","parse-names":false,"suffix":""},{"dropping-particle":"","family":"Ikegami","given":"Kohta","non-dropping-particle":"","parse-names":false,"suffix":""},{"dropping-particle":"","family":"Sohn","given":"Kyung-ah","non-dropping-particle":"","parse-names":false,"suffix":""},{"dropping-particle":"","family":"Minoda","given":"Aki","non-dropping-particle":"","parse-names":false,"suffix":""},{"dropping-particle":"","family":"Tolstorukov","given":"Michael Y","non-dropping-particle":"","parse-names":false,"suffix":""},{"dropping-particle":"","family":"Appert","given":"Alex","non-dropping-particle":"","parse-names":false,"suffix":""},{"dropping-particle":"","family":"Parker","given":"Stephen C J","non-dropping-particle":"","parse-names":false,"suffix":""},{"dropping-particle":"","family":"Gu","given":"Tingting","non-dropping-particle":"","parse-names":false,"suffix":""},{"dropping-particle":"","family":"Kundaje","given":"Anshul","non-dropping-particle":"","parse-names":false,"suffix":""},{"dropping-particle":"","family":"Riddle","given":"Nicole C","non-dropping-particle":"","parse-names":false,"suffix":""},{"dropping-particle":"","family":"Bishop","given":"Eric","non-dropping-particle":"","parse-names":false,"suffix":""},{"dropping-particle":"","family":"Egelhofer","given":"Thea A","non-dropping-particle":"","parse-names":false,"suffix":""},{"dropping-particle":"","family":"Hu","given":"Shawn","non-dropping-particle":"","parse-names":false,"suffix":""},{"dropping-particle":"","family":"Alekseyenko","given":"Artyom A","non-dropping-particle":"","parse-names":false,"suffix":""},{"dropping-particle":"","family":"Rechtsteiner","given":"Andreas","non-dropping-particle":"","parse-names":false,"suffix":""},{"dropping-particle":"","family":"Asker","given":"Dalal","non-dropping-particle":"","parse-names":false,"suffix":""},{"dropping-particle":"","family":"Belsky","given":"Jason A","non-dropping-particle":"","parse-names":false,"suffix":""},{"dropping-particle":"","family":"Bowman","given":"Sarah K","non-dropping-particle":"","parse-names":false,"suffix":""},{"dropping-particle":"","family":"Chen","given":"Q Brent","non-dropping-particle":"","parse-names":false,"suffix":""},{"dropping-particle":"","family":"Chen","given":"Ron A","non-dropping-particle":"","parse-names":false,"suffix":""},{"dropping-particle":"","family":"Day","given":"Daniel S","non-dropping-particle":"","parse-names":false,"suffix":""},{"dropping-particle":"","family":"Dong","given":"Yan","non-dropping-particle":"","parse-names":false,"suffix":""},{"dropping-particle":"","family":"Dose","given":"Andrea C","non-dropping-particle":"","parse-names":false,"suffix":""},{"dropping-particle":"","family":"Duan","given":"Xikun","non-dropping-particle":"","parse-names":false,"suffix":""},{"dropping-particle":"","family":"Epstein","given":"Charles B","non-dropping-particle":"","parse-names":false,"suffix":""},{"dropping-particle":"","family":"Ercan","given":"Sevinc","non-dropping-particle":"","parse-names":false,"suffix":""},{"dropping-particle":"","family":"Feingold","given":"Elise A","non-dropping-particle":"","parse-names":false,"suffix":""},{"dropping-particle":"","family":"Ferrari","given":"Francesco","non-dropping-particle":"","parse-names":false,"suffix":""},{"dropping-particle":"","family":"Garrigues","given":"Jacob M","non-dropping-particle":"","parse-names":false,"suffix":""},{"dropping-particle":"","family":"Gehlenborg","given":"Nils","non-dropping-particle":"","parse-names":false,"suffix":""},{"dropping-particle":"","family":"Good","given":"Peter J","non-dropping-particle":"","parse-names":false,"suffix":""},{"dropping-particle":"","family":"Haseley","given":"Psalm","non-dropping-particle":"","parse-names":false,"suffix":""},{"dropping-particle":"","family":"He","given":"Daniel","non-dropping-particle":"","parse-names":false,"suffix":""},{"dropping-particle":"","family":"Herrmann","given":"Moritz","non-dropping-particle":"","parse-names":false,"suffix":""},{"dropping-particle":"","family":"Hoffman","given":"Michael M","non-dropping-particle":"","parse-names":false,"suffix":""},{"dropping-particle":"","family":"Jeffers","given":"Tess E","non-dropping-particle":"","parse-names":false,"suffix":""},{"dropping-particle":"V","family":"Kharchenko","given":"Peter","non-dropping-particle":"","parse-names":false,"suffix":""},{"dropping-particle":"","family":"Kolasinska-zwierz","given":"Paulina","non-dropping-particle":"","parse-names":false,"suffix":""},{"dropping-particle":"V","family":"Kotwaliwale","given":"Chitra","non-dropping-particle":"","parse-names":false,"suffix":""},{"dropping-particle":"","family":"Kumar","given":"Nischay","non-dropping-particle":"","parse-names":false,"suffix":""},{"dropping-particle":"","family":"Langley","given":"Sasha A","non-dropping-particle":"","parse-names":false,"suffix":""},{"dropping-particle":"","family":"Larschan","given":"Erica N","non-dropping-particle":"","parse-names":false,"suffix":""},{"dropping-particle":"","family":"Latorre","given":"Isabel","non-dropping-particle":"","parse-names":false,"suffix":""},{"dropping-particle":"","family":"Libbrecht","given":"Maxwell W","non-dropping-particle":"","parse-names":false,"suffix":""},{"dropping-particle":"","family":"Lin","given":"Xueqiu","non-dropping-particle":"","parse-names":false,"suffix":""},{"dropping-particle":"","family":"Park","given":"Richard","non-dropping-particle":"","parse-names":false,"suffix":""},{"dropping-particle":"","family":"Pazin","given":"Michael J","non-dropping-particle":"","parse-names":false,"suffix":""},{"dropping-particle":"","family":"Pham","given":"Hoang N","non-dropping-particle":"","parse-names":false,"suffix":""},{"dropping-particle":"","family":"Plachetka","given":"Annette","non-dropping-particle":"","parse-names":false,"suffix":""},{"dropping-particle":"","family":"Qin","given":"Bo","non-dropping-particle":"","parse-names":false,"suffix":""},{"dropping-particle":"","family":"Schwartz","given":"Yuri B","non-dropping-particle":"","parse-names":false,"suffix":""},{"dropping-particle":"","family":"Shoresh","given":"Noam","non-dropping-particle":"","parse-names":false,"suffix":""},{"dropping-particle":"","family":"Stempor","given":"Przemyslaw","non-dropping-particle":"","parse-names":false,"suffix":""},{"dropping-particle":"","family":"Vielle","given":"Anne","non-dropping-particle":"","parse-names":false,"suffix":""},{"dropping-particle":"","family":"Wang","given":"Chengyang","non-dropping-particle":"","parse-names":false,"suffix":""},{"dropping-particle":"","family":"Whittle","given":"Christina M","non-dropping-particle":"","parse-names":false,"suffix":""},{"dropping-particle":"","family":"Xue","given":"Huiling","non-dropping-particle":"","parse-names":false,"suffix":""},{"dropping-particle":"","family":"Kingston","given":"Robert E","non-dropping-particle":"","parse-names":false,"suffix":""},{"dropping-particle":"","family":"Kim","given":"Ju Han","non-dropping-particle":"","parse-names":false,"suffix":""},{"dropping-particle":"","family":"Bernstein","given":"Bradley E","non-dropping-particle":"","parse-names":false,"suffix":""},{"dropping-particle":"","family":"Dernburg","given":"Abby F","non-dropping-particle":"","parse-names":false,"suffix":""},{"dropping-particle":"","family":"Pirrotta","given":"Vincenzo","non-dropping-particle":"","parse-names":false,"suffix":""},{"dropping-particle":"","family":"Kuroda","given":"Mitzi I","non-dropping-particle":"","parse-names":false,"suffix":""},{"dropping-particle":"","family":"Noble","given":"William S","non-dropping-particle":"","parse-names":false,"suffix":""},{"dropping-particle":"","family":"Tullius","given":"Thomas D","non-dropping-particle":"","parse-names":false,"suffix":""},{"dropping-particle":"","family":"Kellis","given":"Manolis","non-dropping-particle":"","parse-names":false,"suffix":""},{"dropping-particle":"","family":"Macalpine","given":"David M","non-dropping-particle":"","parse-names":false,"suffix":""},{"dropping-particle":"","family":"Strome","given":"Susan","non-dropping-particle":"","parse-names":false,"suffix":""},{"dropping-particle":"","family":"Elgin","given":"Sarah C R","non-dropping-particle":"","parse-names":false,"suffix":""},{"dropping-particle":"","family":"Liu","given":"Xiaole Shirley","non-dropping-particle":"","parse-names":false,"suffix":""},{"dropping-particle":"","family":"Lieb","given":"Jason D","non-dropping-particle":"","parse-names":false,"suffix":""},{"dropping-particle":"","family":"Ahringer","given":"Julie","non-dropping-particle":"","parse-names":false,"suffix":""},{"dropping-particle":"","family":"Karpen","given":"Gary H","non-dropping-particle":"","parse-names":false,"suffix":""},{"dropping-particle":"","family":"Park","given":"Peter J","non-dropping-particle":"","parse-names":false,"suffix":""}],"container-title":"Nature","id":"ITEM-1","issue":"7515","issued":{"date-parts":[["2014"]]},"page":"449-452","publisher":"Nature Publishing Group","title":"Comparative analysis of metazoan chromatin organization","type":"article-journal","volume":"512"},"uris":["http://www.mendeley.com/documents/?uuid=310b4176-95e6-40ac-97aa-b09e1513e77a"]},{"id":"ITEM-2","itemData":{"DOI":"10.1038/s41467-021-22653-8","ISSN":"2041-1723","author":[{"dropping-particle":"Bin","family":"Kwon","given":"Soo","non-dropping-particle":"","parse-names":false,"suffix":""},{"dropping-particle":"","family":"Ernst","given":"Jason","non-dropping-particle":"","parse-names":false,"suffix":""}],"container-title":"Nature Communications","id":"ITEM-2","issued":{"date-parts":[["2021"]]},"page":"2495","publisher":"Springer US","title":"Learning a genome-wide score of human–mouse conservation at the functional genomics level","type":"article-journal","volume":"12"},"uris":["http://www.mendeley.com/documents/?uuid=fa26fc2d-7dc8-49d4-8993-5946d90ce2df"]}],"mendeley":{"formattedCitation":"(Ho et al., 2014; Kwon &amp; Ernst, 2021)","plainTextFormattedCitation":"(Ho et al., 2014; Kwon &amp; Ernst, 2021)"},"properties":{"noteIndex":0},"schema":"https://github.com/citation-style-language/schema/raw/master/csl-citation.json"}</w:instrText>
+      </w:r>
+      <w:r>
+        <w:rPr>
+          <w:lang w:val="en-US"/>
+        </w:rPr>
+        <w:fldChar w:fldCharType="separate"/>
+      </w:r>
+      <w:r>
+        <w:rPr>
+          <w:noProof/>
+          <w:lang w:val="en-US"/>
+        </w:rPr>
+        <w:t>(Ho et al., 2014; Kwon &amp; Ernst, 2021)</w:t>
+      </w:r>
+      <w:r>
+        <w:rPr>
+          <w:lang w:val="en-US"/>
+        </w:rPr>
+        <w:fldChar w:fldCharType="end"/>
+      </w:r>
+      <w:r>
+        <w:rPr>
+          <w:lang w:val="en-US"/>
+        </w:rPr>
+        <w:t xml:space="preserve">, </w:t>
+      </w:r>
+      <w:r>
+        <w:rPr>
+          <w:lang w:val="en-US"/>
+        </w:rPr>
+        <w:t xml:space="preserve">both resources </w:t>
+      </w:r>
+      <w:r>
+        <w:rPr>
+          <w:lang w:val="en-US"/>
+        </w:rPr>
+        <w:t xml:space="preserve">results </w:t>
+      </w:r>
+      <w:r>
+        <w:rPr>
+          <w:lang w:val="en-US"/>
+        </w:rPr>
+        <w:t xml:space="preserve">are coungruent </w:t>
+      </w:r>
+      <w:r>
+        <w:rPr>
+          <w:lang w:val="en-US"/>
+        </w:rPr>
+        <w:t xml:space="preserve">with </w:t>
+      </w:r>
+      <w:r>
+        <w:rPr>
+          <w:lang w:val="en-US"/>
+        </w:rPr>
+        <w:t xml:space="preserve">a </w:t>
+      </w:r>
+      <w:r>
+        <w:rPr>
+          <w:lang w:val="en-US"/>
+        </w:rPr>
+        <w:t xml:space="preserve">higher </w:t>
+      </w:r>
+      <w:r>
+        <w:rPr>
+          <w:lang w:val="en-US"/>
+        </w:rPr>
+        <w:t xml:space="preserve">plant epigenomic/functional complexity probed by </w:t>
+      </w:r>
+      <w:r>
+        <w:rPr>
+          <w:lang w:val="en-US"/>
+        </w:rPr>
+        <w:t>more states</w:t>
+      </w:r>
+      <w:r>
+        <w:rPr>
+          <w:lang w:val="en-US"/>
+        </w:rPr>
+        <w:t xml:space="preserve"> with species-specific</w:t>
+      </w:r>
+      <w:r>
+        <w:rPr>
+          <w:lang w:val="en-US"/>
+        </w:rPr>
+        <w:t xml:space="preserve"> </w:t>
+      </w:r>
+      <w:r>
+        <w:rPr>
+          <w:lang w:val="en-US"/>
+        </w:rPr>
+        <w:t xml:space="preserve">features and </w:t>
+      </w:r>
+      <w:r>
+        <w:rPr>
+          <w:lang w:val="en-US"/>
+        </w:rPr>
+        <w:t>lower values of LECIF-sc</w:t>
+      </w:r>
+      <w:r>
+        <w:rPr>
+          <w:lang w:val="en-US"/>
+        </w:rPr>
+        <w:t>ores.</w:t>
+      </w:r>
     </w:p>
     <w:p>
       <w:r>
-        <w:rPr>
-          <w:lang w:val="en-US"/>
-        </w:rPr>
-        <w:t xml:space="preserve">While this flexible framework provides a consistent definition of chromatin states across multiple genomes, thus making easier direct comparison between them, the “full-stack” approach allows the understanding of the potential epigenomic regulation over several tissues/conditions such as differentiating constitutively active regions </w:t>
-      </w:r>
-      <w:r>
-        <w:rPr>
-          <w:lang w:val="en-US"/>
-        </w:rPr>
-        <w:fldChar w:fldCharType="begin" w:fldLock="1"/>
-      </w:r>
-      <w:r>
-        <w:rPr>
-          <w:lang w:val="en-US"/>
-        </w:rPr>
-        <w:instrText>ADDIN CSL_CITATION {"citationItems":[{"id":"ITEM-1","itemData":{"author":[{"dropping-particle":"","family":"Vu","given":"Ha","non-dropping-particle":"","parse-names":false,"suffix":""},{"dropping-particle":"","family":"Ernst","given":"Jason","non-dropping-particle":"","parse-names":false,"suffix":""}],"container-title":"Genome Biology","id":"ITEM-1","issue":"9","issued":{"date-parts":[["2022"]]},"page":"1-37","title":"Universal annotation of the human genome through integration of over a thousand epigenomic datasets","type":"article-journal","volume":"23"},"uris":["http://www.mendeley.com/documents/?uuid=aee2afad-a2a6-4d4e-a2b8-d8862793fb9d"]}],"mendeley":{"formattedCitation":"(Vu &amp; Ernst, 2022)","plainTextFormattedCitation":"(Vu &amp; Ernst, 2022)","previouslyFormattedCitation":"(Vu &amp; Ernst, 2022)"},"properties":{"noteIndex":0},"schema":"https://github.com/citation-style-language/schema/raw/master/csl-citation.json"}</w:instrText>
-      </w:r>
-      <w:r>
-        <w:rPr>
-          <w:lang w:val="en-US"/>
-        </w:rPr>
-        <w:fldChar w:fldCharType="separate"/>
-      </w:r>
-      <w:r>
-        <w:rPr>
-          <w:noProof/>
-          <w:lang w:val="en-US"/>
-        </w:rPr>
-        <w:t>(Vu &amp; Ernst, 2022)</w:t>
-      </w:r>
-      <w:r>
-        <w:rPr>
-          <w:lang w:val="en-US"/>
-        </w:rPr>
-        <w:fldChar w:fldCharType="end"/>
-      </w:r>
-      <w:r>
-        <w:rPr>
-          <w:lang w:val="en-US"/>
-        </w:rPr>
-        <w:t>. Therefore, we adopted this holistic approach simplifying genome annotations across tissues and species through a single segmentation annotation to allow future evolutionary epigenomics applications.</w:t>
-      </w:r>
-      <w:r>
-        <w:rPr>
-          <w:lang w:val="en-US"/>
-        </w:rPr>
-        <w:t xml:space="preserve"> </w:t>
-      </w:r>
-      <w:r>
-        <w:rPr>
-          <w:lang w:val="en-US"/>
-        </w:rPr>
-        <w:t xml:space="preserve">Not replace and wide range of genomic prediction properties for the community. Diversity compared to mammals. </w:t>
-      </w:r>
-      <w:proofErr w:type="gramStart"/>
-      <w:r>
-        <w:t>thus</w:t>
-      </w:r>
-      <w:proofErr w:type="gramEnd"/>
-      <w:r>
-        <w:t xml:space="preserve"> highlighting plant kingdom epigenomic complexity. Deep and narrow vs shallow and broad - community. </w:t>
-      </w:r>
-      <w:r>
-        <w:rPr>
-          <w:lang w:val="en-US"/>
-        </w:rPr>
-        <w:t>LECIF approach diverse data conservation</w:t>
-      </w:r>
-      <w:r>
-        <w:rPr>
-          <w:lang w:val="en-US"/>
-        </w:rPr>
-        <w:t xml:space="preserve">. </w:t>
-      </w:r>
-      <w:proofErr w:type="gramStart"/>
-      <w:r>
-        <w:t>and</w:t>
-      </w:r>
-      <w:proofErr w:type="gramEnd"/>
-      <w:r>
-        <w:t xml:space="preserve"> exploiting that our approach could differ between constituvely active and repressive states.</w:t>
-      </w:r>
-      <w:r>
-        <w:t xml:space="preserve"> </w:t>
-      </w:r>
-      <w:r>
-        <w:t>Previous works analyzing inter-species functional genomics were focused on comparing same assay matched experiments missing the power of diverse datasets for conservation inference</w:t>
-      </w:r>
-      <w:r>
-        <w:t xml:space="preserve"> .</w:t>
-      </w:r>
-      <w:r>
-        <w:rPr>
-          <w:lang w:val="en-US"/>
-        </w:rPr>
-        <w:t>integrative features needed for genomic elements and patterns discovery</w:t>
-      </w:r>
-      <w:r>
-        <w:rPr>
-          <w:lang w:val="en-US"/>
-        </w:rPr>
-        <w:t>. Comparisons with metazoans and mammals.</w:t>
+        <w:t>-----</w:t>
       </w:r>
     </w:p>
     <w:p>
@@ -125,52 +600,31 @@
         </w:rPr>
       </w:pPr>
       <w:r>
-        <w:rPr>
-          <w:lang w:val="en-US"/>
-        </w:rPr>
-        <w:t>Functional translatation of the predictions and resource to explain complex biological mechanisms</w:t>
-      </w:r>
-      <w:r>
-        <w:rPr>
-          <w:lang w:val="en-US"/>
-        </w:rPr>
-        <w:t>; difer</w:t>
-      </w:r>
-      <w:r>
-        <w:rPr>
-          <w:lang w:val="en-US"/>
-        </w:rPr>
-        <w:t xml:space="preserve">encia de intensidad de estreses, </w:t>
-      </w:r>
-      <w:r>
-        <w:rPr>
-          <w:lang w:val="en-US"/>
-        </w:rPr>
-        <w:t>con el estres AOX1C</w:t>
-      </w:r>
-      <w:r>
-        <w:rPr>
-          <w:lang w:val="en-US"/>
-        </w:rPr>
-        <w:t xml:space="preserve"> insensitive, lio con otr</w:t>
-      </w:r>
-      <w:r>
-        <w:rPr>
-          <w:lang w:val="en-US"/>
-        </w:rPr>
-        <w:t>as referencias, additional care; DFD values partial redundancy of aox1d con aox1a pero no al reves</w:t>
-      </w:r>
-      <w:r>
-        <w:rPr>
-          <w:lang w:val="en-US"/>
-        </w:rPr>
-        <w:t xml:space="preserve">, aox1c almost stress insentitive. </w:t>
-      </w:r>
-      <w:r>
-        <w:rPr>
-          <w:lang w:val="en-US"/>
-        </w:rPr>
-        <w:t>Stress promotes neofunctions</w:t>
+        <w:t>CS application to modelling, models far of being perfect …</w:t>
+      </w:r>
+      <w:r>
+        <w:t xml:space="preserve"> Use for predicting genomic elements and mechanisms. </w:t>
+      </w:r>
+      <w:r>
+        <w:rPr>
+          <w:lang w:val="en-US"/>
+        </w:rPr>
+        <w:t>Functional translatation of the predictions and resource to explain complex biological mechanisms; diferencia de intensidad de estreses, con el estres AOX1C insensitive, lio con otras referencias, additional care; DFD values partial redundancy of aox1d con aox1a pero no al reves, aox1c almost stress insentitive. Stress promotes neofunctions</w:t>
+      </w:r>
+      <w:r>
+        <w:rPr>
+          <w:lang w:val="en-US"/>
+        </w:rPr>
+        <w:t xml:space="preserve">. </w:t>
+      </w:r>
+      <w:r>
+        <w:t>exploiting that our approach could differ between constituvely active and repressive states.</w:t>
+      </w:r>
+    </w:p>
+    <w:p/>
+    <w:p>
+      <w:r>
+        <w:t xml:space="preserve">---- </w:t>
       </w:r>
     </w:p>
     <w:p>
@@ -183,10 +637,88 @@
         <w:rPr>
           <w:lang w:val="en-US"/>
         </w:rPr>
+        <w:t xml:space="preserve">Diversidad de datos perdida de oportunidad para entender conservacion. </w:t>
+      </w:r>
+      <w:r>
+        <w:rPr>
+          <w:lang w:val="en-US"/>
+        </w:rPr>
         <w:t>DB and future of evolutionary epigenomics.</w:t>
       </w:r>
+      <w:r>
+        <w:rPr>
+          <w:lang w:val="en-US"/>
+        </w:rPr>
+        <w:t xml:space="preserve"> Hypotehsiis unificar conclusions y ver como </w:t>
+      </w:r>
+      <w:r>
+        <w:rPr>
+          <w:lang w:val="en-US"/>
+        </w:rPr>
+        <w:lastRenderedPageBreak/>
+        <w:t>fascinanemente ha evolucionar la diversidad molecular. Con el increment de track Genome Era etc.</w:t>
+      </w:r>
+      <w:r>
+        <w:rPr>
+          <w:lang w:val="en-US"/>
+        </w:rPr>
+        <w:t xml:space="preserve"> Further expansion to other well know models</w:t>
+      </w:r>
+      <w:r>
+        <w:rPr>
+          <w:lang w:val="en-US"/>
+        </w:rPr>
+        <w:t>.</w:t>
+      </w:r>
     </w:p>
-    <w:p/>
+    <w:p>
+      <w:r>
+        <w:rPr>
+          <w:lang w:val="en-US"/>
+        </w:rPr>
+        <w:t>wide range of genomic prediction properties for the community.</w:t>
+      </w:r>
+      <w:r>
+        <w:t>. Deep and narrow vs shallow and broad</w:t>
+      </w:r>
+    </w:p>
+    <w:p>
+      <w:pPr>
+        <w:rPr>
+          <w:lang w:val="en-US"/>
+        </w:rPr>
+      </w:pPr>
+      <w:r>
+        <w:t>Previous works analyzing inter-species functional genomics were focused on comparing same assay matched experiments missing the power of diverse datasets for conservation inference .</w:t>
+      </w:r>
+      <w:r>
+        <w:rPr>
+          <w:lang w:val="en-US"/>
+        </w:rPr>
+        <w:t>integrative features needed for genomic elements and patterns discovery.</w:t>
+      </w:r>
+    </w:p>
+    <w:p>
+      <w:pPr>
+        <w:rPr>
+          <w:lang w:val="en-US"/>
+        </w:rPr>
+      </w:pPr>
+      <w:r>
+        <w:rPr>
+          <w:lang w:val="en-US"/>
+        </w:rPr>
+        <w:t>Therefore, simplifying genome annotation across tissues/species through a single segmentation.</w:t>
+      </w:r>
+    </w:p>
+    <w:p>
+      <w:r>
+        <w:rPr>
+          <w:lang w:val="en-US"/>
+        </w:rPr>
+        <w:t>Paralog ancestral function hypothesis</w:t>
+      </w:r>
+    </w:p>
     <w:sectPr>
       <w:footerReference w:type="default" r:id="rId8"/>
       <w:pgSz w:w="11906" w:h="16838"/>
@@ -282,7 +814,7 @@
           <w:rPr>
             <w:noProof/>
           </w:rPr>
-          <w:t>1</w:t>
+          <w:t>2</w:t>
         </w:r>
         <w:r>
           <w:fldChar w:fldCharType="end"/>
@@ -1656,7 +2188,7 @@
 </file>
 
 <file path=customXml/itemProps1.xml><?xml version="1.0" encoding="utf-8"?>
-<ds:datastoreItem xmlns:ds="http://schemas.openxmlformats.org/officeDocument/2006/customXml" ds:itemID="{515D5FD2-83F0-4F8C-A3ED-B5A004630BCB}">
+<ds:datastoreItem xmlns:ds="http://schemas.openxmlformats.org/officeDocument/2006/customXml" ds:itemID="{2FED17D4-180D-4519-B2BF-085D54E5AEAA}">
   <ds:schemaRefs>
     <ds:schemaRef ds:uri="http://schemas.openxmlformats.org/officeDocument/2006/bibliography"/>
   </ds:schemaRefs>

</xml_diff>

<commit_message>
Minor draft and Discussion 2/3; Introduction 1/3
</commit_message>
<xml_diff>
--- a/Manuscript/4.Discussion/Discussion.docx
+++ b/Manuscript/4.Discussion/Discussion.docx
@@ -96,7 +96,22 @@
         <w:t xml:space="preserve"> one hand, </w:t>
       </w:r>
       <w:r>
-        <w:t xml:space="preserve">we generated inter-species CS using hiHMM. </w:t>
+        <w:t>we generated inter-species CS using hiHMM</w:t>
+      </w:r>
+      <w:r>
+        <w:t xml:space="preserve"> (</w:t>
+      </w:r>
+      <w:r>
+        <w:rPr>
+          <w:b/>
+        </w:rPr>
+        <w:t>fig. 1</w:t>
+      </w:r>
+      <w:r>
+        <w:t>)</w:t>
+      </w:r>
+      <w:r>
+        <w:t xml:space="preserve">. </w:t>
       </w:r>
       <w:r>
         <w:rPr>
@@ -259,6 +274,38 @@
         <w:rPr>
           <w:lang w:val="en-US"/>
         </w:rPr>
+        <w:t xml:space="preserve"> (</w:t>
+      </w:r>
+      <w:r>
+        <w:rPr>
+          <w:b/>
+          <w:lang w:val="en-US"/>
+        </w:rPr>
+        <w:t>fig. 2</w:t>
+      </w:r>
+      <w:r>
+        <w:rPr>
+          <w:lang w:val="en-US"/>
+        </w:rPr>
+        <w:t xml:space="preserve">; </w:t>
+      </w:r>
+      <w:r>
+        <w:rPr>
+          <w:b/>
+          <w:lang w:val="en-US"/>
+        </w:rPr>
+        <w:t>fig. 3</w:t>
+      </w:r>
+      <w:r>
+        <w:rPr>
+          <w:lang w:val="en-US"/>
+        </w:rPr>
+        <w:t>)</w:t>
+      </w:r>
+      <w:r>
+        <w:rPr>
+          <w:lang w:val="en-US"/>
+        </w:rPr>
         <w:t xml:space="preserve">. </w:t>
       </w:r>
       <w:r>
@@ -415,7 +462,32 @@
         <w:rPr>
           <w:lang w:val="en-US"/>
         </w:rPr>
-        <w:t xml:space="preserve">rrelated with other comparative-genomics sources. </w:t>
+        <w:t>rrelated with other comparative-genomics sources</w:t>
+      </w:r>
+      <w:r>
+        <w:rPr>
+          <w:lang w:val="en-US"/>
+        </w:rPr>
+        <w:t xml:space="preserve"> (</w:t>
+      </w:r>
+      <w:r>
+        <w:rPr>
+          <w:b/>
+          <w:lang w:val="en-US"/>
+        </w:rPr>
+        <w:t>fig. 5</w:t>
+      </w:r>
+      <w:r>
+        <w:rPr>
+          <w:lang w:val="en-US"/>
+        </w:rPr>
+        <w:t>)</w:t>
+      </w:r>
+      <w:r>
+        <w:rPr>
+          <w:lang w:val="en-US"/>
+        </w:rPr>
+        <w:t xml:space="preserve">. </w:t>
       </w:r>
       <w:r>
         <w:rPr>
@@ -715,7 +787,10 @@
         <w:t xml:space="preserve">including our CS information. </w:t>
       </w:r>
       <w:r>
-        <w:t xml:space="preserve">We evaluted if CS simmilarity/divergece could be </w:t>
+        <w:t>We evaluted if CS simmilarity</w:t>
+      </w:r>
+      <w:r>
+        <w:t xml:space="preserve"> could be </w:t>
       </w:r>
       <w:r>
         <w:t xml:space="preserve">a determinant of duplicates degree of functional divergence under the initial hypothesis </w:t>
@@ -754,7 +829,22 @@
         <w:t xml:space="preserve"> of data </w:t>
       </w:r>
       <w:r>
-        <w:t xml:space="preserve">improved general redundancy predictions. </w:t>
+        <w:t>improved general redundancy predictions</w:t>
+      </w:r>
+      <w:r>
+        <w:t xml:space="preserve"> (</w:t>
+      </w:r>
+      <w:r>
+        <w:rPr>
+          <w:b/>
+        </w:rPr>
+        <w:t>fig. 4</w:t>
+      </w:r>
+      <w:r>
+        <w:t>)</w:t>
+      </w:r>
+      <w:r>
+        <w:t xml:space="preserve">. </w:t>
       </w:r>
       <w:r>
         <w:t xml:space="preserve">Thus, </w:t>
@@ -766,10 +856,7 @@
         <w:t xml:space="preserve">how PlantFUNCO integrative resources could be </w:t>
       </w:r>
       <w:r>
-        <w:t>effectively</w:t>
-      </w:r>
-      <w:r>
-        <w:t xml:space="preserve"> </w:t>
+        <w:t xml:space="preserve">effectively </w:t>
       </w:r>
       <w:r>
         <w:t xml:space="preserve">employed </w:t>
@@ -786,7 +873,6 @@
         <w:pStyle w:val="Saludo"/>
       </w:pPr>
       <w:r>
-        <w:lastRenderedPageBreak/>
         <w:t xml:space="preserve">An important goal of a database is to </w:t>
       </w:r>
       <w:r>
@@ -796,722 +882,729 @@
         <w:t>applications</w:t>
       </w:r>
       <w:r>
-        <w:t xml:space="preserve"> into solutions to explain</w:t>
-      </w:r>
-      <w:r>
-        <w:t xml:space="preserve"> complex biological mechanisms, so we </w:t>
-      </w:r>
-      <w:r>
-        <w:t xml:space="preserve">decided to </w:t>
-      </w:r>
-      <w:r>
-        <w:t>check</w:t>
-      </w:r>
-      <w:r>
-        <w:t xml:space="preserve"> </w:t>
-      </w:r>
-      <w:r>
-        <w:t xml:space="preserve">redundancy predictions of AOX genes. </w:t>
-      </w:r>
-      <w:r>
-        <w:t>DFD values were high enough to be considered</w:t>
-      </w:r>
-      <w:r>
-        <w:t xml:space="preserve"> and </w:t>
-      </w:r>
-      <w:r>
-        <w:t>AOX</w:t>
-      </w:r>
-      <w:r>
-        <w:t xml:space="preserve"> </w:t>
-      </w:r>
-      <w:r>
-        <w:t>earlier research</w:t>
-      </w:r>
-      <w:r>
-        <w:t xml:space="preserve"> </w:t>
-      </w:r>
-      <w:r>
-        <w:t xml:space="preserve">made </w:t>
-      </w:r>
-      <w:r>
-        <w:t xml:space="preserve">their context </w:t>
-      </w:r>
-      <w:r>
-        <w:t xml:space="preserve">of high </w:t>
-      </w:r>
-      <w:r>
-        <w:t>biological</w:t>
-      </w:r>
-      <w:r>
-        <w:t xml:space="preserve"> interest</w:t>
-      </w:r>
-      <w:r>
-        <w:t xml:space="preserve">. </w:t>
-      </w:r>
-      <w:r>
-        <w:t xml:space="preserve">Very briefly, </w:t>
-      </w:r>
-      <w:r>
-        <w:t>reports</w:t>
-      </w:r>
-      <w:r>
-        <w:t xml:space="preserve"> were</w:t>
-      </w:r>
-      <w:r>
-        <w:t xml:space="preserve"> mainly focused in the dominant isoform </w:t>
-      </w:r>
-      <w:r>
-        <w:rPr>
-          <w:i/>
-        </w:rPr>
-        <w:t>AOX1A</w:t>
-      </w:r>
-      <w:r>
-        <w:t xml:space="preserve"> </w:t>
-      </w:r>
-      <w:r>
-        <w:t xml:space="preserve">(cita) </w:t>
-      </w:r>
-      <w:r>
-        <w:t xml:space="preserve">which have a redundancy relation described with </w:t>
-      </w:r>
-      <w:r>
-        <w:rPr>
-          <w:i/>
-        </w:rPr>
-        <w:t>AOX1D</w:t>
-      </w:r>
-      <w:r>
-        <w:rPr>
-          <w:i/>
-        </w:rPr>
-        <w:t xml:space="preserve"> </w:t>
-      </w:r>
-      <w:r>
-        <w:t>(cita)</w:t>
-      </w:r>
-      <w:r>
-        <w:t xml:space="preserve">, but </w:t>
-      </w:r>
-      <w:r>
-        <w:t xml:space="preserve">current </w:t>
-      </w:r>
-      <w:r>
-        <w:t xml:space="preserve">literature </w:t>
-      </w:r>
-      <w:r>
-        <w:t xml:space="preserve">is not congruent with the use of single </w:t>
-      </w:r>
-      <w:r>
-        <w:rPr>
-          <w:i/>
-        </w:rPr>
-        <w:t xml:space="preserve">aox1a </w:t>
-      </w:r>
-      <w:r>
-        <w:t xml:space="preserve">or double </w:t>
-      </w:r>
-      <w:r>
-        <w:rPr>
-          <w:i/>
-        </w:rPr>
-        <w:t xml:space="preserve">aox1a-aox1d </w:t>
-      </w:r>
-      <w:r>
-        <w:t xml:space="preserve">mutants </w:t>
-      </w:r>
-      <w:r>
-        <w:t>(citas)</w:t>
-      </w:r>
-      <w:r>
-        <w:t xml:space="preserve"> </w:t>
-      </w:r>
-      <w:r>
-        <w:t xml:space="preserve">to discover </w:t>
-      </w:r>
-      <w:r>
-        <w:t>retrograde-</w:t>
-      </w:r>
-      <w:r>
-        <w:t>si</w:t>
-      </w:r>
-      <w:r>
-        <w:t>gnalling/</w:t>
-      </w:r>
-      <w:r>
-        <w:t>metabolism</w:t>
-      </w:r>
-      <w:r>
-        <w:t>/</w:t>
-      </w:r>
-      <w:r>
-        <w:t>stress-</w:t>
-      </w:r>
-      <w:r>
-        <w:t xml:space="preserve">response </w:t>
-      </w:r>
-      <w:r>
-        <w:t xml:space="preserve">(cita) </w:t>
-      </w:r>
-      <w:r>
-        <w:t xml:space="preserve">causal </w:t>
-      </w:r>
-      <w:r>
-        <w:t>drivers</w:t>
-      </w:r>
-      <w:r>
-        <w:t xml:space="preserve">. </w:t>
-      </w:r>
-      <w:r>
-        <w:t xml:space="preserve">Additionally, </w:t>
-      </w:r>
-      <w:r>
-        <w:t>more AOX</w:t>
-      </w:r>
-      <w:r>
-        <w:t xml:space="preserve"> </w:t>
-      </w:r>
-      <w:r>
-        <w:t>isoforms</w:t>
-      </w:r>
-      <w:r>
-        <w:t xml:space="preserve"> </w:t>
-      </w:r>
-      <w:r>
-        <w:t xml:space="preserve">exists but their </w:t>
-      </w:r>
-      <w:r>
-        <w:t>relation</w:t>
-      </w:r>
-      <w:r>
-        <w:t>ships</w:t>
-      </w:r>
-      <w:r>
-        <w:t xml:space="preserve"> </w:t>
-      </w:r>
-      <w:r>
-        <w:t>were</w:t>
-      </w:r>
-      <w:r>
-        <w:t xml:space="preserve"> </w:t>
-      </w:r>
-      <w:r>
-        <w:t>still</w:t>
-      </w:r>
-      <w:r>
-        <w:t xml:space="preserve"> </w:t>
-      </w:r>
-      <w:r>
-        <w:t>not</w:t>
-      </w:r>
-      <w:r>
-        <w:t xml:space="preserve"> </w:t>
-      </w:r>
-      <w:r>
-        <w:t>ad</w:t>
-      </w:r>
-      <w:r>
-        <w:t>d</w:t>
-      </w:r>
-      <w:r>
-        <w:t>ressed.</w:t>
-      </w:r>
-      <w:r>
-        <w:t xml:space="preserve"> </w:t>
-      </w:r>
-      <w:r>
-        <w:t xml:space="preserve">To </w:t>
-      </w:r>
-      <w:r>
-        <w:t>test</w:t>
-      </w:r>
-      <w:r>
-        <w:t xml:space="preserve"> our redundancy predictions </w:t>
-      </w:r>
-      <w:r>
-        <w:t xml:space="preserve">we monitorized </w:t>
-      </w:r>
-      <w:r>
-        <w:t xml:space="preserve">seedlings phenotypes </w:t>
-      </w:r>
-      <w:r>
-        <w:t xml:space="preserve">in </w:t>
-      </w:r>
-      <w:r>
-        <w:t xml:space="preserve">root-expressed </w:t>
-      </w:r>
-      <w:r>
-        <w:t xml:space="preserve">AOX </w:t>
-      </w:r>
-      <w:r>
-        <w:t xml:space="preserve">single knockout </w:t>
-      </w:r>
-      <w:r>
-        <w:t xml:space="preserve">mutants </w:t>
-      </w:r>
-      <w:r>
-        <w:t>(</w:t>
-      </w:r>
-      <w:r>
-        <w:rPr>
-          <w:i/>
-        </w:rPr>
-        <w:t>aox1a</w:t>
-      </w:r>
-      <w:r>
-        <w:t xml:space="preserve">, </w:t>
-      </w:r>
-      <w:r>
-        <w:rPr>
-          <w:i/>
-        </w:rPr>
-        <w:t xml:space="preserve">aox1d </w:t>
-      </w:r>
-      <w:r>
-        <w:t xml:space="preserve">and </w:t>
-      </w:r>
-      <w:r>
-        <w:rPr>
-          <w:i/>
-        </w:rPr>
-        <w:t>aox1c</w:t>
-      </w:r>
-      <w:r>
-        <w:t xml:space="preserve">) </w:t>
-      </w:r>
-      <w:r>
-        <w:t>under</w:t>
-      </w:r>
-      <w:r>
-        <w:t xml:space="preserve"> </w:t>
-      </w:r>
-      <w:r>
-        <w:t xml:space="preserve">drought </w:t>
-      </w:r>
-      <w:r>
-        <w:t xml:space="preserve">x heat </w:t>
-      </w:r>
-      <w:r>
-        <w:t xml:space="preserve">and </w:t>
-      </w:r>
-      <w:r>
-        <w:t>oxidative stress</w:t>
-      </w:r>
-      <w:r>
-        <w:t>es</w:t>
-      </w:r>
-      <w:r>
-        <w:t xml:space="preserve">. </w:t>
-      </w:r>
-      <w:r>
-        <w:t xml:space="preserve">The abnormal </w:t>
-      </w:r>
-      <w:r>
-        <w:t>seedling</w:t>
-      </w:r>
-      <w:r>
-        <w:t xml:space="preserve"> growth</w:t>
-      </w:r>
-      <w:r>
-        <w:t xml:space="preserve"> observed </w:t>
-      </w:r>
-      <w:r>
-        <w:t xml:space="preserve">for all the single knockout mutants </w:t>
-      </w:r>
-      <w:r>
-        <w:t xml:space="preserve">in </w:t>
-      </w:r>
-      <w:r>
-        <w:t xml:space="preserve">control and mock conditions </w:t>
-      </w:r>
-      <w:r>
-        <w:t xml:space="preserve">validated our </w:t>
-      </w:r>
-      <w:r>
-        <w:t xml:space="preserve">high </w:t>
-      </w:r>
-      <w:r>
-        <w:t xml:space="preserve">functional divergent </w:t>
-      </w:r>
-      <w:r>
-        <w:t xml:space="preserve">predictions </w:t>
-      </w:r>
-      <w:r>
-        <w:t xml:space="preserve">because </w:t>
-      </w:r>
-      <w:r>
-        <w:t xml:space="preserve">in case of redundancy other </w:t>
-      </w:r>
-      <w:r>
-        <w:t xml:space="preserve">duplicates could rescue </w:t>
-      </w:r>
-      <w:r>
-        <w:t>these phenotypes</w:t>
-      </w:r>
-      <w:r>
-        <w:t xml:space="preserve"> </w:t>
-      </w:r>
-      <w:r>
-        <w:t>(</w:t>
-      </w:r>
-      <w:r>
-        <w:rPr>
-          <w:noProof/>
-        </w:rPr>
-        <w:t>Ezoe, Shirai, &amp; Hanada, 2021</w:t>
-      </w:r>
-      <w:r>
-        <w:rPr>
-          <w:noProof/>
-        </w:rPr>
-        <w:t>)</w:t>
-      </w:r>
-      <w:r>
-        <w:t xml:space="preserve">. </w:t>
-      </w:r>
-      <w:r>
-        <w:t xml:space="preserve">Our findings </w:t>
-      </w:r>
-      <w:r>
-        <w:t xml:space="preserve">suggested that the dominant </w:t>
-      </w:r>
-      <w:r>
-        <w:rPr>
-          <w:i/>
-        </w:rPr>
-        <w:t xml:space="preserve">AOX1A </w:t>
-      </w:r>
-      <w:r>
-        <w:t xml:space="preserve">could retain the ancestral AOX function because it </w:t>
-      </w:r>
-      <w:r>
-        <w:t xml:space="preserve">was marked as functionally conserved with the distant-related </w:t>
-      </w:r>
-      <w:r>
-        <w:rPr>
-          <w:i/>
-        </w:rPr>
-        <w:t xml:space="preserve">O. sativa </w:t>
-      </w:r>
-      <w:r>
-        <w:t xml:space="preserve">and was </w:t>
-      </w:r>
-      <w:r>
-        <w:t xml:space="preserve">the only one </w:t>
-      </w:r>
-      <w:r>
-        <w:t>covered by an active CS</w:t>
-      </w:r>
-      <w:r>
-        <w:t xml:space="preserve">, so all the redundancy relations could be </w:t>
-      </w:r>
-      <w:r>
-        <w:t xml:space="preserve">pontentially </w:t>
-      </w:r>
-      <w:r>
-        <w:t>compared</w:t>
-      </w:r>
-      <w:r>
-        <w:t xml:space="preserve"> </w:t>
-      </w:r>
-      <w:r>
-        <w:t xml:space="preserve">to </w:t>
-      </w:r>
-      <w:r>
-        <w:rPr>
-          <w:i/>
-        </w:rPr>
-        <w:t xml:space="preserve">AOX1A. </w:t>
-      </w:r>
-      <w:r>
-        <w:t xml:space="preserve">Taking into account </w:t>
-      </w:r>
-      <w:r>
-        <w:t xml:space="preserve">that </w:t>
-      </w:r>
-      <w:r>
-        <w:t xml:space="preserve">stress intensity was greater in oxidative than drought x heat conditions, </w:t>
-      </w:r>
-      <w:r>
-        <w:t xml:space="preserve">we found </w:t>
-      </w:r>
-      <w:r>
-        <w:t xml:space="preserve">putative </w:t>
-      </w:r>
-      <w:r>
-        <w:t xml:space="preserve">evidence of </w:t>
-      </w:r>
-      <w:r>
-        <w:t xml:space="preserve">a probable </w:t>
-      </w:r>
-      <w:r>
-        <w:t xml:space="preserve">stress-dependent </w:t>
-      </w:r>
-      <w:r>
-        <w:t xml:space="preserve">partial non-mutual redundacy of </w:t>
-      </w:r>
-      <w:r>
-        <w:rPr>
-          <w:i/>
-        </w:rPr>
-        <w:t xml:space="preserve">AOX1D </w:t>
-      </w:r>
-      <w:r>
-        <w:t xml:space="preserve">to </w:t>
-      </w:r>
-      <w:r>
-        <w:rPr>
-          <w:i/>
-        </w:rPr>
-        <w:t>AOX1A</w:t>
-      </w:r>
-      <w:r>
-        <w:t xml:space="preserve">. </w:t>
-      </w:r>
-      <w:r>
-        <w:t xml:space="preserve">While </w:t>
-      </w:r>
-      <w:r>
-        <w:rPr>
-          <w:i/>
-        </w:rPr>
-        <w:t xml:space="preserve">AOX1D </w:t>
-      </w:r>
-      <w:r>
-        <w:t xml:space="preserve">could partially alleviates </w:t>
-      </w:r>
-      <w:r>
-        <w:rPr>
-          <w:i/>
-        </w:rPr>
-        <w:t>aox1a</w:t>
-      </w:r>
-      <w:r>
-        <w:rPr>
-          <w:i/>
-        </w:rPr>
-        <w:t xml:space="preserve"> </w:t>
-      </w:r>
-      <w:r>
-        <w:t xml:space="preserve">hypocotyl length and </w:t>
-      </w:r>
-      <w:r>
-        <w:t xml:space="preserve">raw </w:t>
-      </w:r>
-      <w:r>
-        <w:t>hydrogen perox</w:t>
-      </w:r>
-      <w:r>
-        <w:t>ide content</w:t>
-      </w:r>
-      <w:r>
-        <w:t xml:space="preserve"> in drought x heat</w:t>
-      </w:r>
-      <w:r>
-        <w:t xml:space="preserve"> (no significant)</w:t>
-      </w:r>
-      <w:r>
-        <w:t xml:space="preserve">, </w:t>
-      </w:r>
-      <w:r>
-        <w:t xml:space="preserve">during more severe oxidative conditions </w:t>
-      </w:r>
-      <w:r>
-        <w:rPr>
-          <w:i/>
-        </w:rPr>
-        <w:t xml:space="preserve">AOX1D </w:t>
-      </w:r>
-      <w:r>
-        <w:t>w</w:t>
-      </w:r>
-      <w:r>
-        <w:t xml:space="preserve">ould not be enough to supply </w:t>
-      </w:r>
-      <w:r>
-        <w:rPr>
-          <w:i/>
-        </w:rPr>
-        <w:t>AOX1A</w:t>
-      </w:r>
-      <w:r>
-        <w:t xml:space="preserve"> function</w:t>
-      </w:r>
-      <w:r>
-        <w:t xml:space="preserve"> (significant)</w:t>
-      </w:r>
-      <w:r>
-        <w:t xml:space="preserve">. </w:t>
-      </w:r>
-      <w:r>
-        <w:t xml:space="preserve">It is defined as </w:t>
-      </w:r>
-      <w:r>
-        <w:t xml:space="preserve">a </w:t>
-      </w:r>
-      <w:r>
-        <w:t xml:space="preserve">potentially non-mutual </w:t>
-      </w:r>
-      <w:r>
-        <w:t>relation</w:t>
-      </w:r>
-      <w:r>
-        <w:t xml:space="preserve"> </w:t>
-      </w:r>
-      <w:r>
-        <w:t xml:space="preserve">because in all the cases </w:t>
-      </w:r>
-      <w:r>
-        <w:rPr>
-          <w:i/>
-        </w:rPr>
-        <w:t>aox1d</w:t>
-      </w:r>
-      <w:r>
-        <w:t xml:space="preserve"> </w:t>
-      </w:r>
-      <w:r>
-        <w:t xml:space="preserve">phenotypes remained significant. </w:t>
-      </w:r>
-      <w:r>
-        <w:t xml:space="preserve">This putative </w:t>
-      </w:r>
-      <w:r>
-        <w:t>redundacy</w:t>
-      </w:r>
-      <w:r>
-        <w:t xml:space="preserve"> was also reflected in our DFD scores, being </w:t>
-      </w:r>
-      <w:r>
-        <w:rPr>
-          <w:i/>
-        </w:rPr>
-        <w:t xml:space="preserve">AOX1A-AOX1D </w:t>
-      </w:r>
-      <w:r>
-        <w:t xml:space="preserve">the lowest </w:t>
-      </w:r>
-      <w:r>
-        <w:t>between</w:t>
-      </w:r>
-      <w:r>
-        <w:t xml:space="preserve"> all </w:t>
-      </w:r>
-      <w:r>
-        <w:t xml:space="preserve">examined </w:t>
-      </w:r>
-      <w:r>
-        <w:t>pairs.</w:t>
-      </w:r>
-      <w:r>
-        <w:t xml:space="preserve"> </w:t>
-      </w:r>
-      <w:r>
-        <w:t xml:space="preserve">Finally, </w:t>
-      </w:r>
-      <w:r>
-        <w:t xml:space="preserve">nonmeaningful </w:t>
-      </w:r>
-      <w:r>
-        <w:t>difference in ra</w:t>
-      </w:r>
-      <w:r>
-        <w:t xml:space="preserve">w hydrogen peroxide content for both stresses and the absence </w:t>
-      </w:r>
-      <w:r>
-        <w:t xml:space="preserve">of </w:t>
-      </w:r>
-      <w:r>
-        <w:t xml:space="preserve">abnormal </w:t>
-      </w:r>
-      <w:r>
-        <w:t xml:space="preserve">root length </w:t>
-      </w:r>
-      <w:r>
-        <w:t xml:space="preserve">under drought x heat </w:t>
-      </w:r>
-      <w:r>
-        <w:t xml:space="preserve">in </w:t>
-      </w:r>
-      <w:r>
-        <w:rPr>
-          <w:i/>
-        </w:rPr>
-        <w:t>aox1c</w:t>
-      </w:r>
-      <w:r>
-        <w:t xml:space="preserve"> </w:t>
-      </w:r>
-      <w:r>
-        <w:t xml:space="preserve">probably propose </w:t>
-      </w:r>
-      <w:r>
-        <w:rPr>
-          <w:i/>
-        </w:rPr>
-        <w:t xml:space="preserve">AOX1C </w:t>
-      </w:r>
-      <w:r>
-        <w:t xml:space="preserve">as </w:t>
-      </w:r>
-      <w:r>
-        <w:t xml:space="preserve">a </w:t>
-      </w:r>
-      <w:r>
-        <w:t>non-stress-</w:t>
-      </w:r>
-      <w:r>
-        <w:t xml:space="preserve">responsive </w:t>
-      </w:r>
-      <w:r>
-        <w:t>gene</w:t>
-      </w:r>
-      <w:r>
-        <w:t xml:space="preserve">. </w:t>
-      </w:r>
-      <w:r>
-        <w:t xml:space="preserve">This could agree </w:t>
-      </w:r>
-      <w:r>
-        <w:t xml:space="preserve">to the already described </w:t>
-      </w:r>
-      <w:r>
-        <w:rPr>
-          <w:i/>
-        </w:rPr>
-        <w:t xml:space="preserve">AOX1C </w:t>
-      </w:r>
-      <w:r>
-        <w:t>oxidative</w:t>
-      </w:r>
-      <w:r>
-        <w:t>-stress</w:t>
-      </w:r>
-      <w:r>
-        <w:t xml:space="preserve"> </w:t>
-      </w:r>
-      <w:r>
-        <w:t>expression ins</w:t>
-      </w:r>
-      <w:r>
-        <w:t>ensitivity</w:t>
-      </w:r>
-      <w:r>
-        <w:t xml:space="preserve"> (cita)</w:t>
-      </w:r>
-      <w:r>
-        <w:t xml:space="preserve">, but </w:t>
-      </w:r>
-      <w:r>
-        <w:t xml:space="preserve">we </w:t>
-      </w:r>
-      <w:r>
-        <w:t xml:space="preserve">still </w:t>
+        <w:t xml:space="preserve"> into solutions for</w:t>
+      </w:r>
+      <w:r>
+        <w:t xml:space="preserve"> explain</w:t>
+      </w:r>
+      <w:r>
+        <w:t>ing</w:t>
       </w:r>
       <w:bookmarkStart w:id="0" w:name="_GoBack"/>
       <w:bookmarkEnd w:id="0"/>
       <w:r>
+        <w:t xml:space="preserve"> complex biological mechanisms, so we </w:t>
+      </w:r>
+      <w:r>
+        <w:t xml:space="preserve">decided to </w:t>
+      </w:r>
+      <w:r>
+        <w:t>check</w:t>
+      </w:r>
+      <w:r>
+        <w:t xml:space="preserve"> </w:t>
+      </w:r>
+      <w:r>
+        <w:t xml:space="preserve">redundancy </w:t>
+      </w:r>
+      <w:r>
+        <w:lastRenderedPageBreak/>
+        <w:t xml:space="preserve">predictions of AOX genes. </w:t>
+      </w:r>
+      <w:r>
+        <w:t xml:space="preserve">DFD values were high enough to be considered and </w:t>
+      </w:r>
+      <w:r>
+        <w:t xml:space="preserve">AOX </w:t>
+      </w:r>
+      <w:r>
+        <w:t>earlier research</w:t>
+      </w:r>
+      <w:r>
+        <w:t xml:space="preserve"> </w:t>
+      </w:r>
+      <w:r>
+        <w:t xml:space="preserve">made </w:t>
+      </w:r>
+      <w:r>
+        <w:t xml:space="preserve">their context </w:t>
+      </w:r>
+      <w:r>
+        <w:t xml:space="preserve">of high </w:t>
+      </w:r>
+      <w:r>
+        <w:t>biological</w:t>
+      </w:r>
+      <w:r>
+        <w:t xml:space="preserve"> interest</w:t>
+      </w:r>
+      <w:r>
+        <w:t xml:space="preserve">. </w:t>
+      </w:r>
+      <w:r>
+        <w:t xml:space="preserve">Very briefly, </w:t>
+      </w:r>
+      <w:r>
+        <w:t xml:space="preserve">past </w:t>
+      </w:r>
+      <w:r>
+        <w:t>reports</w:t>
+      </w:r>
+      <w:r>
+        <w:t xml:space="preserve"> were</w:t>
+      </w:r>
+      <w:r>
+        <w:t xml:space="preserve"> mainly focused in the dominant isoform </w:t>
+      </w:r>
+      <w:r>
+        <w:rPr>
+          <w:i/>
+        </w:rPr>
+        <w:t>AOX1A</w:t>
+      </w:r>
+      <w:r>
+        <w:t xml:space="preserve"> </w:t>
+      </w:r>
+      <w:r>
+        <w:t xml:space="preserve">(cita) </w:t>
+      </w:r>
+      <w:r>
+        <w:t xml:space="preserve">which have a redundancy relation described with </w:t>
+      </w:r>
+      <w:r>
+        <w:rPr>
+          <w:i/>
+        </w:rPr>
+        <w:t>AOX1D</w:t>
+      </w:r>
+      <w:r>
+        <w:rPr>
+          <w:i/>
+        </w:rPr>
+        <w:t xml:space="preserve"> </w:t>
+      </w:r>
+      <w:r>
+        <w:t>(cita)</w:t>
+      </w:r>
+      <w:r>
+        <w:t xml:space="preserve">, but </w:t>
+      </w:r>
+      <w:r>
+        <w:t xml:space="preserve">current </w:t>
+      </w:r>
+      <w:r>
+        <w:t xml:space="preserve">literature </w:t>
+      </w:r>
+      <w:r>
+        <w:t xml:space="preserve">is not congruent with the use of single </w:t>
+      </w:r>
+      <w:r>
+        <w:rPr>
+          <w:i/>
+        </w:rPr>
+        <w:t xml:space="preserve">aox1a </w:t>
+      </w:r>
+      <w:r>
+        <w:t xml:space="preserve">or double </w:t>
+      </w:r>
+      <w:r>
+        <w:rPr>
+          <w:i/>
+        </w:rPr>
+        <w:t xml:space="preserve">aox1a-aox1d </w:t>
+      </w:r>
+      <w:r>
+        <w:t xml:space="preserve">mutants </w:t>
+      </w:r>
+      <w:r>
+        <w:t>(citas)</w:t>
+      </w:r>
+      <w:r>
+        <w:t xml:space="preserve"> </w:t>
+      </w:r>
+      <w:r>
+        <w:t xml:space="preserve">to discover </w:t>
+      </w:r>
+      <w:r>
+        <w:t>retrograde-</w:t>
+      </w:r>
+      <w:r>
+        <w:t>si</w:t>
+      </w:r>
+      <w:r>
+        <w:t>gnalling/</w:t>
+      </w:r>
+      <w:r>
+        <w:t>metabolism</w:t>
+      </w:r>
+      <w:r>
+        <w:t>/</w:t>
+      </w:r>
+      <w:r>
+        <w:t>stress-</w:t>
+      </w:r>
+      <w:r>
+        <w:t xml:space="preserve">response (cita) </w:t>
+      </w:r>
+      <w:r>
+        <w:t xml:space="preserve">causal </w:t>
+      </w:r>
+      <w:r>
+        <w:t>drivers</w:t>
+      </w:r>
+      <w:r>
+        <w:t xml:space="preserve">. </w:t>
+      </w:r>
+      <w:r>
+        <w:t xml:space="preserve">Additionally, </w:t>
+      </w:r>
+      <w:r>
+        <w:t>more AOX</w:t>
+      </w:r>
+      <w:r>
+        <w:t xml:space="preserve"> </w:t>
+      </w:r>
+      <w:r>
+        <w:t>isoforms</w:t>
+      </w:r>
+      <w:r>
+        <w:t xml:space="preserve"> </w:t>
+      </w:r>
+      <w:r>
+        <w:t xml:space="preserve">exists but their </w:t>
+      </w:r>
+      <w:r>
+        <w:t>relation</w:t>
+      </w:r>
+      <w:r>
+        <w:t>ships</w:t>
+      </w:r>
+      <w:r>
+        <w:t xml:space="preserve"> </w:t>
+      </w:r>
+      <w:r>
+        <w:t>were</w:t>
+      </w:r>
+      <w:r>
+        <w:t xml:space="preserve"> </w:t>
+      </w:r>
+      <w:r>
+        <w:t xml:space="preserve">still </w:t>
+      </w:r>
+      <w:r>
+        <w:t xml:space="preserve">not </w:t>
+      </w:r>
+      <w:r>
+        <w:t>ad</w:t>
+      </w:r>
+      <w:r>
+        <w:t>d</w:t>
+      </w:r>
+      <w:r>
+        <w:t>ressed.</w:t>
+      </w:r>
+      <w:r>
+        <w:t xml:space="preserve"> </w:t>
+      </w:r>
+      <w:r>
+        <w:t xml:space="preserve">To </w:t>
+      </w:r>
+      <w:r>
+        <w:t>test</w:t>
+      </w:r>
+      <w:r>
+        <w:t xml:space="preserve"> our redundancy predictions </w:t>
+      </w:r>
+      <w:r>
+        <w:t xml:space="preserve">we monitorized </w:t>
+      </w:r>
+      <w:r>
+        <w:t xml:space="preserve">seedlings phenotypes in </w:t>
+      </w:r>
+      <w:r>
+        <w:t xml:space="preserve">root-expressed </w:t>
+      </w:r>
+      <w:r>
+        <w:t xml:space="preserve">AOX </w:t>
+      </w:r>
+      <w:r>
+        <w:t xml:space="preserve">single knockout </w:t>
+      </w:r>
+      <w:r>
+        <w:t xml:space="preserve">mutants </w:t>
+      </w:r>
+      <w:r>
+        <w:t>(</w:t>
+      </w:r>
+      <w:r>
+        <w:rPr>
+          <w:i/>
+        </w:rPr>
+        <w:t>aox1a</w:t>
+      </w:r>
+      <w:r>
+        <w:t xml:space="preserve">, </w:t>
+      </w:r>
+      <w:r>
+        <w:rPr>
+          <w:i/>
+        </w:rPr>
+        <w:t xml:space="preserve">aox1d </w:t>
+      </w:r>
+      <w:r>
+        <w:t xml:space="preserve">and </w:t>
+      </w:r>
+      <w:r>
+        <w:rPr>
+          <w:i/>
+        </w:rPr>
+        <w:t>aox1c</w:t>
+      </w:r>
+      <w:r>
+        <w:t xml:space="preserve">) </w:t>
+      </w:r>
+      <w:r>
+        <w:t>under</w:t>
+      </w:r>
+      <w:r>
+        <w:t xml:space="preserve"> </w:t>
+      </w:r>
+      <w:r>
+        <w:t>drought-</w:t>
+      </w:r>
+      <w:r>
+        <w:t xml:space="preserve">heat </w:t>
+      </w:r>
+      <w:r>
+        <w:t xml:space="preserve">and </w:t>
+      </w:r>
+      <w:r>
+        <w:t>oxidative stress</w:t>
+      </w:r>
+      <w:r>
+        <w:t>es</w:t>
+      </w:r>
+      <w:r>
+        <w:t xml:space="preserve"> (</w:t>
+      </w:r>
+      <w:r>
+        <w:rPr>
+          <w:b/>
+        </w:rPr>
+        <w:t>fig. 6</w:t>
+      </w:r>
+      <w:r>
+        <w:t>)</w:t>
+      </w:r>
+      <w:r>
+        <w:t xml:space="preserve">. </w:t>
+      </w:r>
+      <w:r>
+        <w:t xml:space="preserve">The abnormal </w:t>
+      </w:r>
+      <w:r>
+        <w:t>seedling</w:t>
+      </w:r>
+      <w:r>
+        <w:t xml:space="preserve"> growth</w:t>
+      </w:r>
+      <w:r>
+        <w:t xml:space="preserve"> observed </w:t>
+      </w:r>
+      <w:r>
+        <w:t xml:space="preserve">for all the </w:t>
+      </w:r>
+      <w:r>
+        <w:t xml:space="preserve">single </w:t>
+      </w:r>
+      <w:r>
+        <w:t xml:space="preserve">mutants </w:t>
+      </w:r>
+      <w:r>
+        <w:t xml:space="preserve">in </w:t>
+      </w:r>
+      <w:r>
+        <w:t xml:space="preserve">control and mock conditions </w:t>
+      </w:r>
+      <w:r>
+        <w:t xml:space="preserve">validated our </w:t>
+      </w:r>
+      <w:r>
+        <w:t xml:space="preserve">high </w:t>
+      </w:r>
+      <w:r>
+        <w:t xml:space="preserve">functional divergent </w:t>
+      </w:r>
+      <w:r>
+        <w:t xml:space="preserve">predictions </w:t>
+      </w:r>
+      <w:r>
+        <w:t xml:space="preserve">because </w:t>
+      </w:r>
+      <w:r>
+        <w:t xml:space="preserve">in case of redundancy other </w:t>
+      </w:r>
+      <w:r>
+        <w:t xml:space="preserve">duplicates could rescue </w:t>
+      </w:r>
+      <w:r>
+        <w:t>these phenotypes</w:t>
+      </w:r>
+      <w:r>
+        <w:t xml:space="preserve"> </w:t>
+      </w:r>
+      <w:r>
+        <w:t>(</w:t>
+      </w:r>
+      <w:r>
+        <w:rPr>
+          <w:noProof/>
+        </w:rPr>
+        <w:t>Ezoe, Shirai, &amp; Hanada, 2021</w:t>
+      </w:r>
+      <w:r>
+        <w:rPr>
+          <w:noProof/>
+        </w:rPr>
+        <w:t>)</w:t>
+      </w:r>
+      <w:r>
+        <w:t xml:space="preserve">. </w:t>
+      </w:r>
+      <w:r>
+        <w:t xml:space="preserve">Our findings </w:t>
+      </w:r>
+      <w:r>
+        <w:t xml:space="preserve">suggested that the dominant </w:t>
+      </w:r>
+      <w:r>
+        <w:rPr>
+          <w:i/>
+        </w:rPr>
+        <w:t xml:space="preserve">AOX1A </w:t>
+      </w:r>
+      <w:r>
+        <w:t xml:space="preserve">could retain the ancestral AOX function because it </w:t>
+      </w:r>
+      <w:r>
+        <w:t xml:space="preserve">was marked as functionally conserved with the distant-related </w:t>
+      </w:r>
+      <w:r>
+        <w:rPr>
+          <w:i/>
+        </w:rPr>
+        <w:t xml:space="preserve">O. sativa </w:t>
+      </w:r>
+      <w:r>
+        <w:t xml:space="preserve">and was </w:t>
+      </w:r>
+      <w:r>
+        <w:t xml:space="preserve">the only one </w:t>
+      </w:r>
+      <w:r>
+        <w:t>covered by an active CS</w:t>
+      </w:r>
+      <w:r>
+        <w:t xml:space="preserve">, so all the redundancy relations could be </w:t>
+      </w:r>
+      <w:r>
+        <w:t xml:space="preserve">pontentially </w:t>
+      </w:r>
+      <w:r>
+        <w:t>compared</w:t>
+      </w:r>
+      <w:r>
+        <w:t xml:space="preserve"> </w:t>
+      </w:r>
+      <w:r>
+        <w:t xml:space="preserve">to </w:t>
+      </w:r>
+      <w:r>
+        <w:t>this gene</w:t>
+      </w:r>
+      <w:r>
+        <w:rPr>
+          <w:i/>
+        </w:rPr>
+        <w:t xml:space="preserve">. </w:t>
+      </w:r>
+      <w:r>
+        <w:t xml:space="preserve">Taking into account </w:t>
+      </w:r>
+      <w:r>
+        <w:t xml:space="preserve">that </w:t>
+      </w:r>
+      <w:r>
+        <w:t xml:space="preserve">oxidative </w:t>
+      </w:r>
+      <w:r>
+        <w:t xml:space="preserve">stress was </w:t>
+      </w:r>
+      <w:r>
+        <w:t xml:space="preserve">more severe </w:t>
+      </w:r>
+      <w:r>
+        <w:t>than drought-</w:t>
+      </w:r>
+      <w:r>
+        <w:t xml:space="preserve">heat conditions, </w:t>
+      </w:r>
+      <w:r>
+        <w:t xml:space="preserve">we found </w:t>
+      </w:r>
+      <w:r>
+        <w:t xml:space="preserve">putative </w:t>
+      </w:r>
+      <w:r>
+        <w:t xml:space="preserve">evidence of </w:t>
+      </w:r>
+      <w:r>
+        <w:t xml:space="preserve">a probable </w:t>
+      </w:r>
+      <w:r>
+        <w:t xml:space="preserve">stress-dependent </w:t>
+      </w:r>
+      <w:r>
+        <w:t xml:space="preserve">partial non-mutual redundacy of </w:t>
+      </w:r>
+      <w:r>
+        <w:rPr>
+          <w:i/>
+        </w:rPr>
+        <w:t xml:space="preserve">AOX1D </w:t>
+      </w:r>
+      <w:r>
+        <w:t xml:space="preserve">to </w:t>
+      </w:r>
+      <w:r>
+        <w:rPr>
+          <w:i/>
+        </w:rPr>
+        <w:t>AOX1A</w:t>
+      </w:r>
+      <w:r>
+        <w:t xml:space="preserve">. </w:t>
+      </w:r>
+      <w:r>
+        <w:t xml:space="preserve">While </w:t>
+      </w:r>
+      <w:r>
+        <w:rPr>
+          <w:i/>
+        </w:rPr>
+        <w:t xml:space="preserve">AOX1D </w:t>
+      </w:r>
+      <w:r>
+        <w:t>could partially alleviate</w:t>
+      </w:r>
+      <w:r>
+        <w:t xml:space="preserve"> </w:t>
+      </w:r>
+      <w:r>
+        <w:rPr>
+          <w:i/>
+        </w:rPr>
+        <w:t xml:space="preserve">aox1a </w:t>
+      </w:r>
+      <w:r>
+        <w:t xml:space="preserve">raw </w:t>
+      </w:r>
+      <w:r>
+        <w:t>hydrogen perox</w:t>
+      </w:r>
+      <w:r>
+        <w:t>ide content</w:t>
+      </w:r>
+      <w:r>
+        <w:t xml:space="preserve"> in drought-</w:t>
+      </w:r>
+      <w:r>
+        <w:t>heat</w:t>
+      </w:r>
+      <w:r>
+        <w:t xml:space="preserve"> (no significant)</w:t>
+      </w:r>
+      <w:r>
+        <w:t xml:space="preserve">, </w:t>
+      </w:r>
+      <w:r>
+        <w:t xml:space="preserve">during more severe oxidative conditions </w:t>
+      </w:r>
+      <w:r>
+        <w:rPr>
+          <w:i/>
+        </w:rPr>
+        <w:t xml:space="preserve">AOX1D </w:t>
+      </w:r>
+      <w:r>
+        <w:t>w</w:t>
+      </w:r>
+      <w:r>
+        <w:t xml:space="preserve">ould not be enough to supply </w:t>
+      </w:r>
+      <w:r>
+        <w:rPr>
+          <w:i/>
+        </w:rPr>
+        <w:t>AOX1A</w:t>
+      </w:r>
+      <w:r>
+        <w:t xml:space="preserve"> function</w:t>
+      </w:r>
+      <w:r>
+        <w:t xml:space="preserve"> (significant)</w:t>
+      </w:r>
+      <w:r>
+        <w:t xml:space="preserve">. </w:t>
+      </w:r>
+      <w:r>
+        <w:t xml:space="preserve">It is defined as </w:t>
+      </w:r>
+      <w:r>
+        <w:t xml:space="preserve">a </w:t>
+      </w:r>
+      <w:r>
+        <w:t>potential</w:t>
+      </w:r>
+      <w:r>
+        <w:t xml:space="preserve"> non-mutual </w:t>
+      </w:r>
+      <w:r>
+        <w:t>relation</w:t>
+      </w:r>
+      <w:r>
+        <w:t xml:space="preserve"> </w:t>
+      </w:r>
+      <w:r>
+        <w:t xml:space="preserve">because in all the cases </w:t>
+      </w:r>
+      <w:r>
+        <w:rPr>
+          <w:i/>
+        </w:rPr>
+        <w:t>aox1d</w:t>
+      </w:r>
+      <w:r>
+        <w:t xml:space="preserve"> </w:t>
+      </w:r>
+      <w:r>
+        <w:t xml:space="preserve">phenotypes remained significant. </w:t>
+      </w:r>
+      <w:r>
+        <w:t xml:space="preserve">Finally, </w:t>
+      </w:r>
+      <w:r>
+        <w:t xml:space="preserve">nonmeaningful </w:t>
+      </w:r>
+      <w:r>
+        <w:t>difference</w:t>
+      </w:r>
+      <w:r>
+        <w:t>s</w:t>
+      </w:r>
+      <w:r>
+        <w:t xml:space="preserve"> in ra</w:t>
+      </w:r>
+      <w:r>
+        <w:t xml:space="preserve">w hydrogen peroxide content for both stresses and </w:t>
+      </w:r>
+      <w:r>
+        <w:t>WT-like</w:t>
+      </w:r>
+      <w:r>
+        <w:t xml:space="preserve"> </w:t>
+      </w:r>
+      <w:r>
+        <w:t xml:space="preserve">root length </w:t>
+      </w:r>
+      <w:r>
+        <w:t>under drought-</w:t>
+      </w:r>
+      <w:r>
+        <w:t xml:space="preserve">heat </w:t>
+      </w:r>
+      <w:r>
+        <w:t xml:space="preserve">in </w:t>
+      </w:r>
+      <w:r>
+        <w:rPr>
+          <w:i/>
+        </w:rPr>
+        <w:t>aox1c</w:t>
+      </w:r>
+      <w:r>
+        <w:t xml:space="preserve"> </w:t>
+      </w:r>
+      <w:r>
+        <w:t xml:space="preserve">would </w:t>
+      </w:r>
+      <w:r>
+        <w:t xml:space="preserve">probably propose </w:t>
+      </w:r>
+      <w:r>
+        <w:rPr>
+          <w:i/>
+        </w:rPr>
+        <w:t xml:space="preserve">AOX1C </w:t>
+      </w:r>
+      <w:r>
+        <w:t xml:space="preserve">as </w:t>
+      </w:r>
+      <w:r>
+        <w:t xml:space="preserve">a </w:t>
+      </w:r>
+      <w:r>
+        <w:t>non-stress-</w:t>
+      </w:r>
+      <w:r>
+        <w:t xml:space="preserve">responsive </w:t>
+      </w:r>
+      <w:r>
+        <w:t>gene</w:t>
+      </w:r>
+      <w:r>
+        <w:t xml:space="preserve">. </w:t>
+      </w:r>
+      <w:r>
+        <w:t xml:space="preserve">This could agree </w:t>
+      </w:r>
+      <w:r>
+        <w:t xml:space="preserve">to the already described </w:t>
+      </w:r>
+      <w:r>
+        <w:rPr>
+          <w:i/>
+        </w:rPr>
+        <w:t xml:space="preserve">AOX1C </w:t>
+      </w:r>
+      <w:r>
+        <w:t>oxidative</w:t>
+      </w:r>
+      <w:r>
+        <w:t>-stress</w:t>
+      </w:r>
+      <w:r>
+        <w:t xml:space="preserve"> </w:t>
+      </w:r>
+      <w:r>
+        <w:t>expression ins</w:t>
+      </w:r>
+      <w:r>
+        <w:t>ensitivity</w:t>
+      </w:r>
+      <w:r>
+        <w:t xml:space="preserve"> (cita)</w:t>
+      </w:r>
+      <w:r>
+        <w:t xml:space="preserve">, but </w:t>
+      </w:r>
+      <w:r>
+        <w:t xml:space="preserve">we </w:t>
+      </w:r>
+      <w:r>
+        <w:t xml:space="preserve">still </w:t>
+      </w:r>
+      <w:r>
         <w:t xml:space="preserve">found </w:t>
       </w:r>
       <w:r>
@@ -1530,13 +1623,19 @@
         <w:t xml:space="preserve">compared to other genotypes, p-value was close to </w:t>
       </w:r>
       <w:r>
-        <w:t xml:space="preserve">no </w:t>
-      </w:r>
-      <w:r>
         <w:t>significance</w:t>
       </w:r>
       <w:r>
-        <w:t xml:space="preserve"> so </w:t>
+        <w:t xml:space="preserve"> </w:t>
+      </w:r>
+      <w:r>
+        <w:t>absence</w:t>
+      </w:r>
+      <w:r>
+        <w:t xml:space="preserve"> </w:t>
+      </w:r>
+      <w:r>
+        <w:t xml:space="preserve">so </w:t>
       </w:r>
       <w:r>
         <w:rPr>
@@ -1551,10 +1650,7 @@
         <w:t xml:space="preserve"> </w:t>
       </w:r>
       <w:r>
-        <w:t>only</w:t>
-      </w:r>
-      <w:r>
-        <w:t xml:space="preserve"> </w:t>
+        <w:t xml:space="preserve">only </w:t>
       </w:r>
       <w:r>
         <w:t xml:space="preserve">be </w:t>
@@ -1600,134 +1696,627 @@
       </w:r>
       <w:r>
         <w:t xml:space="preserve">In summary, </w:t>
+      </w:r>
+      <w:r>
+        <w:t xml:space="preserve">stress seems to </w:t>
+      </w:r>
+      <w:r>
+        <w:t xml:space="preserve">be </w:t>
+      </w:r>
+      <w:r>
+        <w:t xml:space="preserve">a crucial evolutionary force </w:t>
+      </w:r>
+      <w:r>
+        <w:t>driving neosubfunctionalization</w:t>
+      </w:r>
+      <w:r>
+        <w:t xml:space="preserve"> (cita)</w:t>
+      </w:r>
+      <w:r>
+        <w:t xml:space="preserve"> </w:t>
+      </w:r>
+      <w:r>
+        <w:t xml:space="preserve">in </w:t>
+      </w:r>
+      <w:r>
+        <w:t>AOX</w:t>
+      </w:r>
+      <w:r>
+        <w:t xml:space="preserve"> gene</w:t>
+      </w:r>
+      <w:r>
+        <w:t>s</w:t>
+      </w:r>
+      <w:r>
+        <w:t xml:space="preserve"> and we characterized </w:t>
+      </w:r>
+      <w:r>
+        <w:t>the unkno</w:t>
+      </w:r>
+      <w:r>
+        <w:t>w</w:t>
+      </w:r>
+      <w:r>
+        <w:t>n</w:t>
+      </w:r>
+      <w:r>
+        <w:t xml:space="preserve"> </w:t>
+      </w:r>
+      <w:r>
+        <w:rPr>
+          <w:i/>
+        </w:rPr>
+        <w:t xml:space="preserve">AOX1C </w:t>
+      </w:r>
+      <w:r>
+        <w:t>as</w:t>
+      </w:r>
+      <w:r>
+        <w:rPr>
+          <w:i/>
+        </w:rPr>
+        <w:t xml:space="preserve"> </w:t>
+      </w:r>
+      <w:r>
+        <w:t xml:space="preserve">almost stress-insensitive </w:t>
+      </w:r>
+      <w:r>
+        <w:t xml:space="preserve">in seedling stages. </w:t>
+      </w:r>
+      <w:r>
+        <w:t xml:space="preserve">Furthermore, </w:t>
+      </w:r>
+      <w:r>
+        <w:t xml:space="preserve">extra </w:t>
+      </w:r>
+      <w:r>
+        <w:t xml:space="preserve">attention </w:t>
+      </w:r>
+      <w:r>
+        <w:t xml:space="preserve">should be taken </w:t>
+      </w:r>
+      <w:r>
+        <w:t xml:space="preserve">when </w:t>
+      </w:r>
+      <w:r>
+        <w:t xml:space="preserve">using </w:t>
+      </w:r>
+      <w:r>
+        <w:t xml:space="preserve">double </w:t>
+      </w:r>
+      <w:r>
+        <w:t>AOX</w:t>
+      </w:r>
+      <w:r>
+        <w:t xml:space="preserve"> mutants </w:t>
+      </w:r>
+      <w:r>
+        <w:t xml:space="preserve">to interrogate </w:t>
+      </w:r>
+      <w:r>
+        <w:t xml:space="preserve">causal </w:t>
+      </w:r>
+      <w:r>
+        <w:t xml:space="preserve">determinants of biological processes because all AOX genes evaluated </w:t>
+      </w:r>
+      <w:r>
+        <w:t xml:space="preserve">appeared to be functionally divergent during </w:t>
+      </w:r>
+      <w:r>
+        <w:t>early</w:t>
+      </w:r>
+      <w:r>
+        <w:t xml:space="preserve"> development.</w:t>
       </w:r>
     </w:p>
     <w:p/>
+    <w:p/>
+    <w:p/>
     <w:p>
-      <w:pPr>
-        <w:pStyle w:val="Saludo"/>
-      </w:pPr>
-      <w:r>
-        <w:lastRenderedPageBreak/>
-        <w:t xml:space="preserve">stress processes seems to </w:t>
-      </w:r>
-      <w:r>
-        <w:t xml:space="preserve">shape neo-functionalization this family function Cuidado con el uso de dobles because </w:t>
-      </w:r>
-      <w:r>
-        <w:t>all AOX genes ev</w:t>
-      </w:r>
-      <w:r>
-        <w:t>a</w:t>
-      </w:r>
-      <w:r>
-        <w:t>luated see</w:t>
-      </w:r>
-      <w:r>
-        <w:t xml:space="preserve">ms to </w:t>
-      </w:r>
-      <w:r>
-        <w:t>be functional</w:t>
-      </w:r>
-      <w:r>
-        <w:t xml:space="preserve">ly divergent during </w:t>
-      </w:r>
-      <w:r>
-        <w:t xml:space="preserve">seedling </w:t>
-      </w:r>
-      <w:r>
-        <w:t>development</w:t>
-      </w:r>
-      <w:r>
-        <w:t>,</w:t>
-      </w:r>
-      <w:r>
-        <w:t xml:space="preserve"> </w:t>
+      <w:r>
+        <w:t xml:space="preserve">PlantFUNCO resource; genomic diversity and unification. </w:t>
+      </w:r>
+      <w:r>
+        <w:t xml:space="preserve">Hypothesis </w:t>
+      </w:r>
+      <w:r>
+        <w:t xml:space="preserve">paralog evolution, </w:t>
+      </w:r>
+      <w:r>
+        <w:t>e utility of LECIF will continue to grow for identifying regions conserved at the functional genomics level and transferring findings from mouse and other model organism research to human biology.</w:t>
       </w:r>
     </w:p>
     <w:p>
-      <w:r>
-        <w:t xml:space="preserve">Teniendo en cuenta todo esto, addiional care should be taken when using doublé knock-out mutants and </w:t>
-      </w:r>
-      <w:r>
-        <w:t xml:space="preserve">Acquire new functions </w:t>
-      </w:r>
-      <w:r>
-        <w:t>stress neo functions in development like lateral root growth</w:t>
+      <w:pPr>
+        <w:pStyle w:val="Textoindependiente"/>
+      </w:pPr>
+      <w:r>
+        <w:t xml:space="preserve">We further developed a functional application revealing </w:t>
       </w:r>
     </w:p>
     <w:p>
       <w:pPr>
         <w:pStyle w:val="Textoindependiente"/>
       </w:pPr>
-      <w:r>
-        <w:t xml:space="preserve">Causal responsables usando doble mutantes. </w:t>
-      </w:r>
     </w:p>
     <w:p>
       <w:pPr>
         <w:pStyle w:val="Textoindependiente"/>
-        <w:rPr>
-          <w:lang w:val="en-US"/>
-        </w:rPr>
-      </w:pPr>
-      <w:r>
-        <w:rPr>
-          <w:lang w:val="en-US"/>
-        </w:rPr>
-        <w:t>Functional translatation of the predictions and resource to explain complex biological mechanisms; diferencia de intensidad de estreses, con el estres AOX1C insensitive, lio con otras referencias, additional care; DFD values partial redundancy of aox1d con aox1a pero no al reves, aox1c almost stress insentitive. Stress promotes neofunctions</w:t>
-      </w:r>
-      <w:r>
-        <w:rPr>
-          <w:lang w:val="en-US"/>
-        </w:rPr>
-        <w:t xml:space="preserve">. </w:t>
-      </w:r>
-      <w:r>
-        <w:t>exploiting that our approach could differ between constituvely active and repressive states.</w:t>
+      </w:pPr>
+      <w:r>
+        <w:rPr>
+          <w:lang w:val="en-US"/>
+        </w:rPr>
+        <w:t>Con el increment de track Genome Era etc.</w:t>
+      </w:r>
+    </w:p>
+    <w:p>
+      <w:pPr>
+        <w:pStyle w:val="Textoindependiente"/>
+      </w:pPr>
+      <w:r>
+        <w:t xml:space="preserve">The resources and tools which constitute PlantFUNCO </w:t>
+      </w:r>
+    </w:p>
+    <w:p>
+      <w:pPr>
+        <w:pStyle w:val="Textoindependiente"/>
+      </w:pPr>
+    </w:p>
+    <w:p>
+      <w:pPr>
+        <w:pStyle w:val="Textoindependiente"/>
+      </w:pPr>
+    </w:p>
+    <w:p>
+      <w:pPr>
+        <w:pStyle w:val="Textoindependiente"/>
+        <w:rPr>
+          <w:lang w:val="en-US"/>
+        </w:rPr>
+      </w:pPr>
+      <w:r>
+        <w:rPr>
+          <w:lang w:val="en-US"/>
+        </w:rPr>
+        <w:t>Integrative features needed for genomic elements and patterns discovery.</w:t>
+      </w:r>
+    </w:p>
+    <w:p>
+      <w:pPr>
+        <w:pStyle w:val="Textoindependiente"/>
+        <w:rPr>
+          <w:lang w:val="en-US"/>
+        </w:rPr>
+      </w:pPr>
+      <w:r>
+        <w:rPr>
+          <w:lang w:val="en-US"/>
+        </w:rPr>
+        <w:t>Therefore, simplifying genome annotation across tissues/species through a single segmentation.</w:t>
+      </w:r>
+    </w:p>
+    <w:p>
+      <w:pPr>
+        <w:pStyle w:val="Textoindependiente"/>
+        <w:rPr>
+          <w:lang w:val="en-US"/>
+        </w:rPr>
+      </w:pPr>
+      <w:r>
+        <w:rPr>
+          <w:lang w:val="en-US"/>
+        </w:rPr>
+        <w:t>Paralog ancestral function hypothesis</w:t>
+      </w:r>
+    </w:p>
+    <w:p>
+      <w:pPr>
+        <w:pStyle w:val="Textoindependiente"/>
+        <w:rPr>
+          <w:lang w:val="en-US"/>
+        </w:rPr>
+      </w:pPr>
+      <w:r>
+        <w:rPr>
+          <w:lang w:val="en-US"/>
+        </w:rPr>
+        <w:t>Diversidad de datos perdida de oportunidad para entender conservacion. DB and future of evolutionary epigenomics. Hypotehsiis unificar conclusions y ver como fascinanemente ha evolucionar la diversidad molecular. Further expansion to other well know models.</w:t>
+      </w:r>
+    </w:p>
+    <w:p>
+      <w:pPr>
+        <w:pStyle w:val="Textoindependiente"/>
+      </w:pPr>
+      <w:r>
+        <w:rPr>
+          <w:lang w:val="en-US"/>
+        </w:rPr>
+        <w:t>wide range of genomic prediction properties for the community.</w:t>
+      </w:r>
+      <w:r>
+        <w:t>. Deep and narrow vs shallow and broad</w:t>
       </w:r>
     </w:p>
     <w:p/>
+    <w:p/>
+    <w:p/>
+    <w:p/>
+    <w:p/>
     <w:p>
       <w:r>
-        <w:t xml:space="preserve">---- </w:t>
+        <w:t>--- last intro parragraph</w:t>
       </w:r>
     </w:p>
     <w:p>
       <w:pPr>
         <w:pStyle w:val="Textoindependiente"/>
-        <w:rPr>
-          <w:lang w:val="en-US"/>
-        </w:rPr>
-      </w:pPr>
-      <w:r>
-        <w:rPr>
-          <w:lang w:val="en-US"/>
-        </w:rPr>
-        <w:t xml:space="preserve">Diversidad de datos perdida de oportunidad para entender conservacion. </w:t>
-      </w:r>
-      <w:r>
-        <w:rPr>
-          <w:lang w:val="en-US"/>
-        </w:rPr>
-        <w:t>DB and future of evolutionary epigenomics.</w:t>
-      </w:r>
-      <w:r>
-        <w:rPr>
-          <w:lang w:val="en-US"/>
-        </w:rPr>
-        <w:t xml:space="preserve"> Hypotehsiis unificar conclusions y ver como fascinanemente ha evolucionar la diversidad molecular. Con el increment de track Genome Era etc.</w:t>
-      </w:r>
-      <w:r>
-        <w:rPr>
-          <w:lang w:val="en-US"/>
-        </w:rPr>
-        <w:t xml:space="preserve"> Further expansion to other well know models</w:t>
-      </w:r>
-      <w:r>
-        <w:rPr>
-          <w:lang w:val="en-US"/>
-        </w:rPr>
+      </w:pPr>
+      <w:r>
+        <w:t xml:space="preserve">Previous </w:t>
+      </w:r>
+      <w:r>
+        <w:t>research</w:t>
+      </w:r>
+      <w:r>
+        <w:t xml:space="preserve"> </w:t>
+      </w:r>
+      <w:r>
+        <w:t>ana</w:t>
+      </w:r>
+      <w:r>
+        <w:t>lyzing inter-species functional-</w:t>
+      </w:r>
+      <w:r>
+        <w:t xml:space="preserve">genomics </w:t>
+      </w:r>
+      <w:r>
+        <w:t>has mostly been focus</w:t>
+      </w:r>
+      <w:r>
+        <w:t>e</w:t>
+      </w:r>
+      <w:r>
+        <w:t>d</w:t>
+      </w:r>
+      <w:r>
+        <w:t xml:space="preserve"> on compare same assay matched experiments. </w:t>
+      </w:r>
+      <w:r>
+        <w:t xml:space="preserve">These works have been crucial for in-depth study of molecular machinery, but </w:t>
+      </w:r>
+      <w:r>
+        <w:t xml:space="preserve">missed the power of diverse datasets for </w:t>
+      </w:r>
+      <w:r>
+        <w:lastRenderedPageBreak/>
+        <w:t xml:space="preserve">conservation inference. </w:t>
+      </w:r>
+      <w:r>
+        <w:t xml:space="preserve">In contrat to this narrow but deep knowledge bottleneck, </w:t>
+      </w:r>
+      <w:r>
+        <w:t xml:space="preserve">we adopted a broad but shallow approach using </w:t>
+      </w:r>
+      <w:r>
+        <w:t>heterogeneous functional-</w:t>
+      </w:r>
+      <w:r>
+        <w:t xml:space="preserve">genomics </w:t>
+      </w:r>
+      <w:r>
+        <w:t>to direc</w:t>
+      </w:r>
+      <w:r>
+        <w:t>t</w:t>
+      </w:r>
+      <w:r>
+        <w:t>ly search simple large-scale answers</w:t>
+      </w:r>
+      <w:r>
+        <w:t xml:space="preserve"> </w:t>
+      </w:r>
+      <w:r>
+        <w:t xml:space="preserve">that we would never have contemplated asking based on our understanding of </w:t>
+      </w:r>
+      <w:r>
+        <w:t>single-</w:t>
+      </w:r>
+      <w:r>
+        <w:t>assay/species</w:t>
+      </w:r>
+      <w:r>
+        <w:t xml:space="preserve"> </w:t>
+      </w:r>
+      <w:r>
+        <w:t xml:space="preserve">information </w:t>
+      </w:r>
+      <w:r>
+        <w:t>(cita)</w:t>
+      </w:r>
+      <w:r>
+        <w:t xml:space="preserve">. </w:t>
+      </w:r>
+      <w:r>
+        <w:t xml:space="preserve">In the current Earth Biogenome era </w:t>
+      </w:r>
+      <w:r>
+        <w:t xml:space="preserve">there are more and more </w:t>
+      </w:r>
+      <w:r>
+        <w:t>genomes</w:t>
+      </w:r>
+      <w:r>
+        <w:t xml:space="preserve"> and functional tracks</w:t>
+      </w:r>
+      <w:r>
+        <w:t xml:space="preserve"> </w:t>
+      </w:r>
+      <w:r>
+        <w:t xml:space="preserve">becoming available </w:t>
+      </w:r>
+      <w:r>
+        <w:t>(cita)</w:t>
+      </w:r>
+      <w:r>
+        <w:t xml:space="preserve">, thus, highlighting the urge </w:t>
+      </w:r>
+      <w:r>
+        <w:t xml:space="preserve">of </w:t>
+      </w:r>
+      <w:r>
+        <w:t xml:space="preserve">using </w:t>
+      </w:r>
+      <w:r>
+        <w:t xml:space="preserve">integrative tools that </w:t>
+      </w:r>
+      <w:r>
+        <w:t xml:space="preserve">consider the vast </w:t>
+      </w:r>
+      <w:r>
+        <w:t>diversity of biological</w:t>
+      </w:r>
+      <w:r>
+        <w:t xml:space="preserve"> </w:t>
+      </w:r>
+      <w:r>
+        <w:t xml:space="preserve">strategies </w:t>
+      </w:r>
+      <w:r>
+        <w:t xml:space="preserve">and </w:t>
+      </w:r>
+      <w:r>
+        <w:t xml:space="preserve">enable </w:t>
+      </w:r>
+      <w:r>
+        <w:t xml:space="preserve">broad </w:t>
+      </w:r>
+      <w:r>
+        <w:t>genomic elements prediction</w:t>
+      </w:r>
+      <w:r>
+        <w:t xml:space="preserve">. </w:t>
+      </w:r>
+      <w:r>
+        <w:t xml:space="preserve">In the present study, </w:t>
+      </w:r>
+      <w:r>
+        <w:t xml:space="preserve">taking into account </w:t>
+      </w:r>
+      <w:r>
+        <w:t xml:space="preserve">the </w:t>
+      </w:r>
+      <w:r>
+        <w:t xml:space="preserve">abovementioned knowledge trade-off, </w:t>
+      </w:r>
+      <w:r>
+        <w:t>we introduced PlantFUN(ctional)CO(nservation)</w:t>
+      </w:r>
+      <w:r>
+        <w:t xml:space="preserve"> database constituted by several tools and two main resources</w:t>
+      </w:r>
+      <w:r>
+        <w:t>,</w:t>
+      </w:r>
+      <w:r>
+        <w:t xml:space="preserve"> </w:t>
+      </w:r>
+      <w:r>
+        <w:t xml:space="preserve">inter-species chromatin states and functional genomics </w:t>
+      </w:r>
+      <w:r>
+        <w:t>conservation</w:t>
+      </w:r>
+      <w:r>
+        <w:t xml:space="preserve"> </w:t>
+      </w:r>
+      <w:r>
+        <w:t xml:space="preserve">scores, </w:t>
+      </w:r>
+      <w:r>
+        <w:t>for the well-known plant</w:t>
+      </w:r>
+      <w:r>
+        <w:t xml:space="preserve"> models </w:t>
+      </w:r>
+      <w:r>
+        <w:rPr>
+          <w:i/>
+        </w:rPr>
+        <w:t>A</w:t>
+      </w:r>
+      <w:r>
+        <w:rPr>
+          <w:i/>
+        </w:rPr>
+        <w:t>rabidopsis</w:t>
+      </w:r>
+      <w:r>
+        <w:rPr>
+          <w:i/>
+        </w:rPr>
+        <w:t xml:space="preserve"> thaliana</w:t>
+      </w:r>
+      <w:r>
+        <w:t>,</w:t>
+      </w:r>
+      <w:r>
+        <w:rPr>
+          <w:i/>
+        </w:rPr>
+        <w:t xml:space="preserve"> O</w:t>
+      </w:r>
+      <w:r>
+        <w:rPr>
+          <w:i/>
+        </w:rPr>
+        <w:t>ryza</w:t>
+      </w:r>
+      <w:r>
+        <w:rPr>
+          <w:i/>
+        </w:rPr>
+        <w:t xml:space="preserve"> sativa </w:t>
+      </w:r>
+      <w:r>
+        <w:t xml:space="preserve">and </w:t>
+      </w:r>
+      <w:r>
+        <w:rPr>
+          <w:i/>
+        </w:rPr>
+        <w:t>Z</w:t>
+      </w:r>
+      <w:r>
+        <w:rPr>
+          <w:i/>
+        </w:rPr>
+        <w:t>ea</w:t>
+      </w:r>
+      <w:r>
+        <w:rPr>
+          <w:i/>
+        </w:rPr>
+        <w:t xml:space="preserve"> mays</w:t>
+      </w:r>
+      <w:r>
+        <w:t xml:space="preserve">. </w:t>
+      </w:r>
+      <w:r>
+        <w:t xml:space="preserve">Overall, </w:t>
+      </w:r>
+      <w:r>
+        <w:t xml:space="preserve">both resources </w:t>
+      </w:r>
+      <w:r>
+        <w:t xml:space="preserve">can </w:t>
+      </w:r>
+      <w:r>
+        <w:t xml:space="preserve">elucidate </w:t>
+      </w:r>
+      <w:r>
+        <w:t xml:space="preserve">evolutionary information </w:t>
+      </w:r>
+      <w:r>
+        <w:t xml:space="preserve">in terms of cross-species functional agreement, </w:t>
+      </w:r>
+      <w:r>
+        <w:t>therefore</w:t>
+      </w:r>
+      <w:r>
+        <w:t xml:space="preserve"> PlantFUNCO can </w:t>
+      </w:r>
+      <w:r>
+        <w:t xml:space="preserve">complement </w:t>
+      </w:r>
+      <w:r>
+        <w:t xml:space="preserve">other </w:t>
+      </w:r>
+      <w:r>
+        <w:t xml:space="preserve">comparative-genomics </w:t>
+      </w:r>
+      <w:r>
+        <w:t xml:space="preserve">sources </w:t>
+      </w:r>
+      <w:r>
+        <w:t>to</w:t>
+      </w:r>
+      <w:r>
+        <w:t xml:space="preserve"> asses conservation</w:t>
+      </w:r>
+      <w:r>
+        <w:t xml:space="preserve"> and diversity</w:t>
+      </w:r>
+      <w:r>
+        <w:t>.</w:t>
+      </w:r>
+      <w:r>
+        <w:t xml:space="preserve"> </w:t>
+      </w:r>
+      <w:r>
+        <w:t xml:space="preserve">To illustrate how results derived from the resources generated could be functionally </w:t>
+      </w:r>
+      <w:r>
+        <w:t>relevant</w:t>
+      </w:r>
+      <w:r>
+        <w:t>, w</w:t>
+      </w:r>
+      <w:r>
+        <w:t>e developed a</w:t>
+      </w:r>
+      <w:r>
+        <w:t>n</w:t>
+      </w:r>
+      <w:r>
+        <w:t xml:space="preserve"> </w:t>
+      </w:r>
+      <w:r>
+        <w:t xml:space="preserve">application </w:t>
+      </w:r>
+      <w:r>
+        <w:t xml:space="preserve">of the database </w:t>
+      </w:r>
+      <w:r>
+        <w:t xml:space="preserve">and found </w:t>
+      </w:r>
+      <w:r>
+        <w:t>that chromatin state information improved paralogous degree of functional divergence</w:t>
+      </w:r>
+      <w:r>
+        <w:t xml:space="preserve"> predictions</w:t>
+      </w:r>
+      <w:r>
+        <w:t xml:space="preserve">. </w:t>
+      </w:r>
+      <w:r>
+        <w:t xml:space="preserve">Lastly, </w:t>
+      </w:r>
+      <w:r>
+        <w:t xml:space="preserve">we validated </w:t>
+      </w:r>
+      <w:r>
+        <w:t xml:space="preserve">the </w:t>
+      </w:r>
+      <w:r>
+        <w:t xml:space="preserve">redundancy </w:t>
+      </w:r>
+      <w:r>
+        <w:t xml:space="preserve">predictions </w:t>
+      </w:r>
+      <w:r>
+        <w:t>based on</w:t>
+      </w:r>
+      <w:r>
+        <w:t xml:space="preserve"> phenotypic effects</w:t>
+      </w:r>
+      <w:r>
+        <w:t xml:space="preserve"> of AOX genes knockout mutants </w:t>
+      </w:r>
+      <w:r>
+        <w:t>under several stres conditions</w:t>
+      </w:r>
+      <w:r>
         <w:t>.</w:t>
       </w:r>
     </w:p>
@@ -1735,57 +2324,6 @@
       <w:pPr>
         <w:pStyle w:val="Textoindependiente"/>
       </w:pPr>
-      <w:r>
-        <w:rPr>
-          <w:lang w:val="en-US"/>
-        </w:rPr>
-        <w:t>wide range of genomic prediction properties for the community.</w:t>
-      </w:r>
-      <w:r>
-        <w:t>. Deep and narrow vs shallow and broad</w:t>
-      </w:r>
-    </w:p>
-    <w:p>
-      <w:pPr>
-        <w:pStyle w:val="Textoindependiente"/>
-        <w:rPr>
-          <w:lang w:val="en-US"/>
-        </w:rPr>
-      </w:pPr>
-      <w:r>
-        <w:t>Previous works analyzing inter-species functional genomics were focused on comparing same assay matched experiments missing the power of diverse datasets for conservation inference .</w:t>
-      </w:r>
-      <w:r>
-        <w:rPr>
-          <w:lang w:val="en-US"/>
-        </w:rPr>
-        <w:t>integrative features needed for genomic elements and patterns discovery.</w:t>
-      </w:r>
-    </w:p>
-    <w:p>
-      <w:pPr>
-        <w:pStyle w:val="Textoindependiente"/>
-        <w:rPr>
-          <w:lang w:val="en-US"/>
-        </w:rPr>
-      </w:pPr>
-      <w:r>
-        <w:rPr>
-          <w:lang w:val="en-US"/>
-        </w:rPr>
-        <w:t>Therefore, simplifying genome annotation across tissues/species through a single segmentation.</w:t>
-      </w:r>
-    </w:p>
-    <w:p>
-      <w:pPr>
-        <w:pStyle w:val="Textoindependiente"/>
-      </w:pPr>
-      <w:r>
-        <w:rPr>
-          <w:lang w:val="en-US"/>
-        </w:rPr>
-        <w:t>Paralog ancestral function hypothesis</w:t>
-      </w:r>
     </w:p>
     <w:sectPr>
       <w:footerReference w:type="default" r:id="rId8"/>
@@ -1882,7 +2420,7 @@
           <w:rPr>
             <w:noProof/>
           </w:rPr>
-          <w:t>3</w:t>
+          <w:t>2</w:t>
         </w:r>
         <w:r>
           <w:fldChar w:fldCharType="end"/>
@@ -2012,6 +2550,118 @@
     </w:lvl>
   </w:abstractNum>
   <w:abstractNum w:abstractNumId="1" w15:restartNumberingAfterBreak="0">
+    <w:nsid w:val="246B553F"/>
+    <w:multiLevelType w:val="hybridMultilevel"/>
+    <w:tmpl w:val="9D847BFC"/>
+    <w:lvl w:ilvl="0" w:tplc="9A18272E">
+      <w:numFmt w:val="bullet"/>
+      <w:lvlText w:val="-"/>
+      <w:lvlJc w:val="left"/>
+      <w:pPr>
+        <w:ind w:left="720" w:hanging="360"/>
+      </w:pPr>
+      <w:rPr>
+        <w:rFonts w:ascii="Arial" w:eastAsiaTheme="minorHAnsi" w:hAnsi="Arial" w:cs="Arial" w:hint="default"/>
+      </w:rPr>
+    </w:lvl>
+    <w:lvl w:ilvl="1" w:tplc="0C0A0003" w:tentative="1">
+      <w:start w:val="1"/>
+      <w:numFmt w:val="bullet"/>
+      <w:lvlText w:val="o"/>
+      <w:lvlJc w:val="left"/>
+      <w:pPr>
+        <w:ind w:left="1440" w:hanging="360"/>
+      </w:pPr>
+      <w:rPr>
+        <w:rFonts w:ascii="Courier New" w:hAnsi="Courier New" w:cs="Courier New" w:hint="default"/>
+      </w:rPr>
+    </w:lvl>
+    <w:lvl w:ilvl="2" w:tplc="0C0A0005" w:tentative="1">
+      <w:start w:val="1"/>
+      <w:numFmt w:val="bullet"/>
+      <w:lvlText w:val=""/>
+      <w:lvlJc w:val="left"/>
+      <w:pPr>
+        <w:ind w:left="2160" w:hanging="360"/>
+      </w:pPr>
+      <w:rPr>
+        <w:rFonts w:ascii="Wingdings" w:hAnsi="Wingdings" w:hint="default"/>
+      </w:rPr>
+    </w:lvl>
+    <w:lvl w:ilvl="3" w:tplc="0C0A0001" w:tentative="1">
+      <w:start w:val="1"/>
+      <w:numFmt w:val="bullet"/>
+      <w:lvlText w:val=""/>
+      <w:lvlJc w:val="left"/>
+      <w:pPr>
+        <w:ind w:left="2880" w:hanging="360"/>
+      </w:pPr>
+      <w:rPr>
+        <w:rFonts w:ascii="Symbol" w:hAnsi="Symbol" w:hint="default"/>
+      </w:rPr>
+    </w:lvl>
+    <w:lvl w:ilvl="4" w:tplc="0C0A0003" w:tentative="1">
+      <w:start w:val="1"/>
+      <w:numFmt w:val="bullet"/>
+      <w:lvlText w:val="o"/>
+      <w:lvlJc w:val="left"/>
+      <w:pPr>
+        <w:ind w:left="3600" w:hanging="360"/>
+      </w:pPr>
+      <w:rPr>
+        <w:rFonts w:ascii="Courier New" w:hAnsi="Courier New" w:cs="Courier New" w:hint="default"/>
+      </w:rPr>
+    </w:lvl>
+    <w:lvl w:ilvl="5" w:tplc="0C0A0005" w:tentative="1">
+      <w:start w:val="1"/>
+      <w:numFmt w:val="bullet"/>
+      <w:lvlText w:val=""/>
+      <w:lvlJc w:val="left"/>
+      <w:pPr>
+        <w:ind w:left="4320" w:hanging="360"/>
+      </w:pPr>
+      <w:rPr>
+        <w:rFonts w:ascii="Wingdings" w:hAnsi="Wingdings" w:hint="default"/>
+      </w:rPr>
+    </w:lvl>
+    <w:lvl w:ilvl="6" w:tplc="0C0A0001" w:tentative="1">
+      <w:start w:val="1"/>
+      <w:numFmt w:val="bullet"/>
+      <w:lvlText w:val=""/>
+      <w:lvlJc w:val="left"/>
+      <w:pPr>
+        <w:ind w:left="5040" w:hanging="360"/>
+      </w:pPr>
+      <w:rPr>
+        <w:rFonts w:ascii="Symbol" w:hAnsi="Symbol" w:hint="default"/>
+      </w:rPr>
+    </w:lvl>
+    <w:lvl w:ilvl="7" w:tplc="0C0A0003" w:tentative="1">
+      <w:start w:val="1"/>
+      <w:numFmt w:val="bullet"/>
+      <w:lvlText w:val="o"/>
+      <w:lvlJc w:val="left"/>
+      <w:pPr>
+        <w:ind w:left="5760" w:hanging="360"/>
+      </w:pPr>
+      <w:rPr>
+        <w:rFonts w:ascii="Courier New" w:hAnsi="Courier New" w:cs="Courier New" w:hint="default"/>
+      </w:rPr>
+    </w:lvl>
+    <w:lvl w:ilvl="8" w:tplc="0C0A0005" w:tentative="1">
+      <w:start w:val="1"/>
+      <w:numFmt w:val="bullet"/>
+      <w:lvlText w:val=""/>
+      <w:lvlJc w:val="left"/>
+      <w:pPr>
+        <w:ind w:left="6480" w:hanging="360"/>
+      </w:pPr>
+      <w:rPr>
+        <w:rFonts w:ascii="Wingdings" w:hAnsi="Wingdings" w:hint="default"/>
+      </w:rPr>
+    </w:lvl>
+  </w:abstractNum>
+  <w:abstractNum w:abstractNumId="2" w15:restartNumberingAfterBreak="0">
     <w:nsid w:val="3A3E1B93"/>
     <w:multiLevelType w:val="hybridMultilevel"/>
     <w:tmpl w:val="FF866650"/>
@@ -2097,7 +2747,7 @@
       </w:pPr>
     </w:lvl>
   </w:abstractNum>
-  <w:abstractNum w:abstractNumId="2" w15:restartNumberingAfterBreak="0">
+  <w:abstractNum w:abstractNumId="3" w15:restartNumberingAfterBreak="0">
     <w:nsid w:val="50866BF2"/>
     <w:multiLevelType w:val="hybridMultilevel"/>
     <w:tmpl w:val="C10ECDA0"/>
@@ -2187,13 +2837,16 @@
     </w:lvl>
   </w:abstractNum>
   <w:num w:numId="1">
-    <w:abstractNumId w:val="2"/>
+    <w:abstractNumId w:val="3"/>
   </w:num>
   <w:num w:numId="2">
-    <w:abstractNumId w:val="1"/>
+    <w:abstractNumId w:val="2"/>
   </w:num>
   <w:num w:numId="3">
     <w:abstractNumId w:val="0"/>
+  </w:num>
+  <w:num w:numId="4">
+    <w:abstractNumId w:val="1"/>
   </w:num>
 </w:numbering>
 </file>
@@ -3296,7 +3949,7 @@
 </file>
 
 <file path=customXml/itemProps1.xml><?xml version="1.0" encoding="utf-8"?>
-<ds:datastoreItem xmlns:ds="http://schemas.openxmlformats.org/officeDocument/2006/customXml" ds:itemID="{71B4915B-BD90-47D0-B273-6D35D1B6DEBC}">
+<ds:datastoreItem xmlns:ds="http://schemas.openxmlformats.org/officeDocument/2006/customXml" ds:itemID="{DAAFB346-2153-4517-9B2E-2C1F8B7270F1}">
   <ds:schemaRefs>
     <ds:schemaRef ds:uri="http://schemas.openxmlformats.org/officeDocument/2006/bibliography"/>
   </ds:schemaRefs>

</xml_diff>